<commit_message>
more revisions on use cases
</commit_message>
<xml_diff>
--- a/docs/Use-cases/assets_vol2/3-4-5_Use_cases_v0.2.docx
+++ b/docs/Use-cases/assets_vol2/3-4-5_Use_cases_v0.2.docx
@@ -87,14 +87,14 @@
           <w:sz w:val="32"/>
           <w:szCs w:val="32"/>
         </w:rPr>
-        <w:t xml:space="preserve">Ο χρήστης πατάει το κουμπί του </w:t>
-      </w:r>
-      <w:r>
-        <w:rPr>
-          <w:sz w:val="32"/>
-          <w:szCs w:val="32"/>
-        </w:rPr>
-        <w:t>“</w:t>
+        <w:t>Ο χρήστης πατάει τ</w:t>
+      </w:r>
+      <w:r>
+        <w:rPr>
+          <w:sz w:val="32"/>
+          <w:szCs w:val="32"/>
+        </w:rPr>
+        <w:t xml:space="preserve">ο ανάλογο κουμπί του </w:t>
       </w:r>
       <w:r>
         <w:rPr>
@@ -103,13 +103,6 @@
           <w:lang w:val="en-US"/>
         </w:rPr>
         <w:t>Forum</w:t>
-      </w:r>
-      <w:r>
-        <w:rPr>
-          <w:sz w:val="32"/>
-          <w:szCs w:val="32"/>
-        </w:rPr>
-        <w:t>”</w:t>
       </w:r>
       <w:r>
         <w:rPr>
@@ -352,10 +345,669 @@
     <w:p>
       <w:pPr>
         <w:pStyle w:val="a3"/>
-        <w:numPr>
-          <w:ilvl w:val="0"/>
-          <w:numId w:val="2"/>
-        </w:numPr>
+        <w:ind w:left="1080"/>
+        <w:jc w:val="both"/>
+        <w:rPr>
+          <w:sz w:val="32"/>
+          <w:szCs w:val="32"/>
+        </w:rPr>
+      </w:pPr>
+    </w:p>
+    <w:p>
+      <w:pPr>
+        <w:ind w:left="720"/>
+        <w:jc w:val="both"/>
+        <w:rPr>
+          <w:sz w:val="32"/>
+          <w:szCs w:val="32"/>
+        </w:rPr>
+      </w:pPr>
+      <w:r>
+        <w:rPr>
+          <w:sz w:val="32"/>
+          <w:szCs w:val="32"/>
+        </w:rPr>
+        <w:t>Εναλλακτική ροή</w:t>
+      </w:r>
+      <w:r>
+        <w:rPr>
+          <w:sz w:val="32"/>
+          <w:szCs w:val="32"/>
+        </w:rPr>
+        <w:t xml:space="preserve"> 1</w:t>
+      </w:r>
+      <w:r>
+        <w:rPr>
+          <w:sz w:val="32"/>
+          <w:szCs w:val="32"/>
+        </w:rPr>
+        <w:t>:</w:t>
+      </w:r>
+    </w:p>
+    <w:p>
+      <w:pPr>
+        <w:ind w:left="720"/>
+        <w:jc w:val="both"/>
+        <w:rPr>
+          <w:sz w:val="32"/>
+          <w:szCs w:val="32"/>
+        </w:rPr>
+      </w:pPr>
+      <w:r>
+        <w:rPr>
+          <w:sz w:val="32"/>
+          <w:szCs w:val="32"/>
+        </w:rPr>
+        <w:t>Ο χρήστης μπορεί να θέλει να συντάξει ο ίδιος ένα κείμενο για να συζητήσει με την κοινότητα.</w:t>
+      </w:r>
+    </w:p>
+    <w:p>
+      <w:pPr>
+        <w:ind w:left="720"/>
+        <w:jc w:val="both"/>
+        <w:rPr>
+          <w:sz w:val="32"/>
+          <w:szCs w:val="32"/>
+        </w:rPr>
+      </w:pPr>
+      <w:r>
+        <w:rPr>
+          <w:sz w:val="32"/>
+          <w:szCs w:val="32"/>
+        </w:rPr>
+        <w:t>2.</w:t>
+      </w:r>
+      <w:r>
+        <w:rPr>
+          <w:sz w:val="32"/>
+          <w:szCs w:val="32"/>
+          <w:lang w:val="en-US"/>
+        </w:rPr>
+        <w:t>a</w:t>
+      </w:r>
+      <w:r>
+        <w:rPr>
+          <w:sz w:val="32"/>
+          <w:szCs w:val="32"/>
+        </w:rPr>
+        <w:t xml:space="preserve">.1 </w:t>
+      </w:r>
+      <w:r>
+        <w:rPr>
+          <w:sz w:val="32"/>
+          <w:szCs w:val="32"/>
+          <w:lang w:val="en-US"/>
+        </w:rPr>
+        <w:t>O</w:t>
+      </w:r>
+      <w:r>
+        <w:rPr>
+          <w:sz w:val="32"/>
+          <w:szCs w:val="32"/>
+        </w:rPr>
+        <w:t xml:space="preserve"> </w:t>
+      </w:r>
+      <w:r>
+        <w:rPr>
+          <w:sz w:val="32"/>
+          <w:szCs w:val="32"/>
+        </w:rPr>
+        <w:t>χρήστης π</w:t>
+      </w:r>
+      <w:r>
+        <w:rPr>
+          <w:sz w:val="32"/>
+          <w:szCs w:val="32"/>
+        </w:rPr>
+        <w:t xml:space="preserve">ατάει το κουμπί </w:t>
+      </w:r>
+      <w:r>
+        <w:rPr>
+          <w:sz w:val="32"/>
+          <w:szCs w:val="32"/>
+        </w:rPr>
+        <w:t xml:space="preserve">ανάρτησης </w:t>
+      </w:r>
+      <w:r>
+        <w:rPr>
+          <w:sz w:val="32"/>
+          <w:szCs w:val="32"/>
+          <w:lang w:val="en-US"/>
+        </w:rPr>
+        <w:t>post</w:t>
+      </w:r>
+      <w:r>
+        <w:rPr>
+          <w:sz w:val="32"/>
+          <w:szCs w:val="32"/>
+        </w:rPr>
+        <w:t>.</w:t>
+      </w:r>
+    </w:p>
+    <w:p>
+      <w:pPr>
+        <w:ind w:left="720"/>
+        <w:jc w:val="both"/>
+        <w:rPr>
+          <w:sz w:val="32"/>
+          <w:szCs w:val="32"/>
+        </w:rPr>
+      </w:pPr>
+      <w:r>
+        <w:rPr>
+          <w:sz w:val="32"/>
+          <w:szCs w:val="32"/>
+        </w:rPr>
+        <w:t>2.</w:t>
+      </w:r>
+      <w:r>
+        <w:rPr>
+          <w:sz w:val="32"/>
+          <w:szCs w:val="32"/>
+          <w:lang w:val="en-US"/>
+        </w:rPr>
+        <w:t>a</w:t>
+      </w:r>
+      <w:r>
+        <w:rPr>
+          <w:sz w:val="32"/>
+          <w:szCs w:val="32"/>
+        </w:rPr>
+        <w:t xml:space="preserve">.2 </w:t>
+      </w:r>
+      <w:r>
+        <w:rPr>
+          <w:sz w:val="32"/>
+          <w:szCs w:val="32"/>
+        </w:rPr>
+        <w:t xml:space="preserve">Παρουσιάζεται </w:t>
+      </w:r>
+      <w:r>
+        <w:rPr>
+          <w:sz w:val="32"/>
+          <w:szCs w:val="32"/>
+        </w:rPr>
+        <w:t>σ</w:t>
+      </w:r>
+      <w:r>
+        <w:rPr>
+          <w:sz w:val="32"/>
+          <w:szCs w:val="32"/>
+        </w:rPr>
+        <w:t>τον χρήστη</w:t>
+      </w:r>
+      <w:r>
+        <w:rPr>
+          <w:sz w:val="32"/>
+          <w:szCs w:val="32"/>
+        </w:rPr>
+        <w:t xml:space="preserve"> από το σύστημα</w:t>
+      </w:r>
+      <w:r>
+        <w:rPr>
+          <w:sz w:val="32"/>
+          <w:szCs w:val="32"/>
+        </w:rPr>
+        <w:t xml:space="preserve"> ένα </w:t>
+      </w:r>
+      <w:r>
+        <w:rPr>
+          <w:sz w:val="32"/>
+          <w:szCs w:val="32"/>
+          <w:lang w:val="en-US"/>
+        </w:rPr>
+        <w:t>text</w:t>
+      </w:r>
+      <w:r>
+        <w:rPr>
+          <w:sz w:val="32"/>
+          <w:szCs w:val="32"/>
+        </w:rPr>
+        <w:t xml:space="preserve"> </w:t>
+      </w:r>
+      <w:r>
+        <w:rPr>
+          <w:sz w:val="32"/>
+          <w:szCs w:val="32"/>
+          <w:lang w:val="en-US"/>
+        </w:rPr>
+        <w:t>editor</w:t>
+      </w:r>
+      <w:r>
+        <w:rPr>
+          <w:sz w:val="32"/>
+          <w:szCs w:val="32"/>
+        </w:rPr>
+        <w:t xml:space="preserve"> όπου μπορεί να συντάξει το κείμενό του.</w:t>
+      </w:r>
+    </w:p>
+    <w:p>
+      <w:pPr>
+        <w:ind w:firstLine="720"/>
+        <w:jc w:val="both"/>
+        <w:rPr>
+          <w:sz w:val="32"/>
+          <w:szCs w:val="32"/>
+        </w:rPr>
+      </w:pPr>
+      <w:r>
+        <w:rPr>
+          <w:sz w:val="32"/>
+          <w:szCs w:val="32"/>
+        </w:rPr>
+        <w:t>2.</w:t>
+      </w:r>
+      <w:r>
+        <w:rPr>
+          <w:sz w:val="32"/>
+          <w:szCs w:val="32"/>
+          <w:lang w:val="en-US"/>
+        </w:rPr>
+        <w:t>a</w:t>
+      </w:r>
+      <w:r>
+        <w:rPr>
+          <w:sz w:val="32"/>
+          <w:szCs w:val="32"/>
+        </w:rPr>
+        <w:t xml:space="preserve">.3 </w:t>
+      </w:r>
+      <w:r>
+        <w:rPr>
+          <w:sz w:val="32"/>
+          <w:szCs w:val="32"/>
+          <w:lang w:val="en-US"/>
+        </w:rPr>
+        <w:t>O</w:t>
+      </w:r>
+      <w:r>
+        <w:rPr>
+          <w:sz w:val="32"/>
+          <w:szCs w:val="32"/>
+        </w:rPr>
+        <w:t xml:space="preserve"> </w:t>
+      </w:r>
+      <w:r>
+        <w:rPr>
+          <w:sz w:val="32"/>
+          <w:szCs w:val="32"/>
+        </w:rPr>
+        <w:t xml:space="preserve">χρήστης συντάσσει το κείμενο και </w:t>
+      </w:r>
+      <w:r>
+        <w:rPr>
+          <w:sz w:val="32"/>
+          <w:szCs w:val="32"/>
+        </w:rPr>
+        <w:t>ανεβάζει την υποβολή του</w:t>
+      </w:r>
+      <w:r>
+        <w:rPr>
+          <w:sz w:val="32"/>
+          <w:szCs w:val="32"/>
+        </w:rPr>
+        <w:t>.</w:t>
+      </w:r>
+    </w:p>
+    <w:p>
+      <w:pPr>
+        <w:ind w:firstLine="720"/>
+        <w:jc w:val="both"/>
+        <w:rPr>
+          <w:sz w:val="32"/>
+          <w:szCs w:val="32"/>
+        </w:rPr>
+      </w:pPr>
+      <w:r>
+        <w:rPr>
+          <w:sz w:val="32"/>
+          <w:szCs w:val="32"/>
+        </w:rPr>
+        <w:t xml:space="preserve">2.α.4 Το σύστημα τον ανακατευθύνει στην σελίδα του </w:t>
+      </w:r>
+      <w:r>
+        <w:rPr>
+          <w:sz w:val="32"/>
+          <w:szCs w:val="32"/>
+          <w:lang w:val="en-US"/>
+        </w:rPr>
+        <w:t>Forum</w:t>
+      </w:r>
+      <w:r>
+        <w:rPr>
+          <w:sz w:val="32"/>
+          <w:szCs w:val="32"/>
+        </w:rPr>
+        <w:t>.</w:t>
+      </w:r>
+      <w:r>
+        <w:rPr>
+          <w:sz w:val="32"/>
+          <w:szCs w:val="32"/>
+        </w:rPr>
+        <w:t>(Βήμα 2)</w:t>
+      </w:r>
+    </w:p>
+    <w:p>
+      <w:pPr>
+        <w:ind w:left="720"/>
+        <w:jc w:val="both"/>
+        <w:rPr>
+          <w:sz w:val="32"/>
+          <w:szCs w:val="32"/>
+        </w:rPr>
+      </w:pPr>
+      <w:r>
+        <w:rPr>
+          <w:sz w:val="32"/>
+          <w:szCs w:val="32"/>
+        </w:rPr>
+        <w:t>Εναλλακτική</w:t>
+      </w:r>
+      <w:r>
+        <w:rPr>
+          <w:sz w:val="32"/>
+          <w:szCs w:val="32"/>
+        </w:rPr>
+        <w:t xml:space="preserve"> </w:t>
+      </w:r>
+      <w:r>
+        <w:rPr>
+          <w:sz w:val="32"/>
+          <w:szCs w:val="32"/>
+        </w:rPr>
+        <w:t>ροή</w:t>
+      </w:r>
+      <w:r>
+        <w:rPr>
+          <w:sz w:val="32"/>
+          <w:szCs w:val="32"/>
+        </w:rPr>
+        <w:t xml:space="preserve"> 2</w:t>
+      </w:r>
+      <w:r>
+        <w:rPr>
+          <w:sz w:val="32"/>
+          <w:szCs w:val="32"/>
+        </w:rPr>
+        <w:t>:</w:t>
+      </w:r>
+    </w:p>
+    <w:p>
+      <w:pPr>
+        <w:ind w:left="720"/>
+        <w:jc w:val="both"/>
+        <w:rPr>
+          <w:sz w:val="32"/>
+          <w:szCs w:val="32"/>
+        </w:rPr>
+      </w:pPr>
+      <w:r>
+        <w:rPr>
+          <w:sz w:val="32"/>
+          <w:szCs w:val="32"/>
+        </w:rPr>
+        <w:t xml:space="preserve">2.β.1 </w:t>
+      </w:r>
+      <w:r>
+        <w:rPr>
+          <w:sz w:val="32"/>
+          <w:szCs w:val="32"/>
+        </w:rPr>
+        <w:t xml:space="preserve">Ο χρήστης αφότου έχει εισέλθει στην αρχική σελίδα </w:t>
+      </w:r>
+      <w:r>
+        <w:rPr>
+          <w:sz w:val="32"/>
+          <w:szCs w:val="32"/>
+          <w:lang w:val="en-US"/>
+        </w:rPr>
+        <w:t>forum</w:t>
+      </w:r>
+      <w:r>
+        <w:rPr>
+          <w:sz w:val="32"/>
+          <w:szCs w:val="32"/>
+        </w:rPr>
+        <w:t xml:space="preserve"> μπορεί να </w:t>
+      </w:r>
+      <w:r>
+        <w:rPr>
+          <w:sz w:val="32"/>
+          <w:szCs w:val="32"/>
+        </w:rPr>
+        <w:t>επιλέξει με το ανάλογο κουμπί φίλτρων</w:t>
+      </w:r>
+      <w:r>
+        <w:rPr>
+          <w:sz w:val="32"/>
+          <w:szCs w:val="32"/>
+        </w:rPr>
+        <w:t xml:space="preserve"> να ταξινομήσει το περιεχόμενο των </w:t>
+      </w:r>
+      <w:r>
+        <w:rPr>
+          <w:sz w:val="32"/>
+          <w:szCs w:val="32"/>
+          <w:lang w:val="en-US"/>
+        </w:rPr>
+        <w:t>post</w:t>
+      </w:r>
+      <w:r>
+        <w:rPr>
+          <w:sz w:val="32"/>
+          <w:szCs w:val="32"/>
+        </w:rPr>
+        <w:t xml:space="preserve"> ανάλογα με το πόσο πρόσφατο είναι, το πόσα </w:t>
+      </w:r>
+      <w:r>
+        <w:rPr>
+          <w:sz w:val="32"/>
+          <w:szCs w:val="32"/>
+          <w:lang w:val="en-US"/>
+        </w:rPr>
+        <w:t>views</w:t>
+      </w:r>
+      <w:r>
+        <w:rPr>
+          <w:sz w:val="32"/>
+          <w:szCs w:val="32"/>
+        </w:rPr>
+        <w:t>/</w:t>
+      </w:r>
+      <w:r>
+        <w:rPr>
+          <w:sz w:val="32"/>
+          <w:szCs w:val="32"/>
+          <w:lang w:val="en-US"/>
+        </w:rPr>
+        <w:t>likes</w:t>
+      </w:r>
+      <w:r>
+        <w:rPr>
+          <w:sz w:val="32"/>
+          <w:szCs w:val="32"/>
+        </w:rPr>
+        <w:t>/</w:t>
+      </w:r>
+      <w:r>
+        <w:rPr>
+          <w:sz w:val="32"/>
+          <w:szCs w:val="32"/>
+          <w:lang w:val="en-US"/>
+        </w:rPr>
+        <w:t>dislikes</w:t>
+      </w:r>
+      <w:r>
+        <w:rPr>
+          <w:sz w:val="32"/>
+          <w:szCs w:val="32"/>
+        </w:rPr>
+        <w:t xml:space="preserve"> και </w:t>
+      </w:r>
+      <w:r>
+        <w:rPr>
+          <w:sz w:val="32"/>
+          <w:szCs w:val="32"/>
+          <w:lang w:val="en-US"/>
+        </w:rPr>
+        <w:t>comments</w:t>
+      </w:r>
+      <w:r>
+        <w:rPr>
+          <w:sz w:val="32"/>
+          <w:szCs w:val="32"/>
+        </w:rPr>
+        <w:t xml:space="preserve"> έχει, με φθίνουσα ή και αύξουσα σειρά.</w:t>
+      </w:r>
+    </w:p>
+    <w:p>
+      <w:pPr>
+        <w:ind w:left="708"/>
+        <w:jc w:val="both"/>
+        <w:rPr>
+          <w:sz w:val="32"/>
+          <w:szCs w:val="32"/>
+        </w:rPr>
+      </w:pPr>
+      <w:r>
+        <w:rPr>
+          <w:sz w:val="32"/>
+          <w:szCs w:val="32"/>
+        </w:rPr>
+        <w:t xml:space="preserve">2.β.2 </w:t>
+      </w:r>
+      <w:r>
+        <w:rPr>
+          <w:sz w:val="32"/>
+          <w:szCs w:val="32"/>
+        </w:rPr>
+        <w:t>Όταν ο χρήστης επιλέξει τα φίλτρα του, το</w:t>
+      </w:r>
+      <w:r>
+        <w:rPr>
+          <w:sz w:val="32"/>
+          <w:szCs w:val="32"/>
+        </w:rPr>
+        <w:t xml:space="preserve"> σύστημα</w:t>
+      </w:r>
+      <w:r>
+        <w:rPr>
+          <w:sz w:val="32"/>
+          <w:szCs w:val="32"/>
+        </w:rPr>
+        <w:t xml:space="preserve"> παρουσιάζε</w:t>
+      </w:r>
+      <w:r>
+        <w:rPr>
+          <w:sz w:val="32"/>
+          <w:szCs w:val="32"/>
+        </w:rPr>
+        <w:t>ι</w:t>
+      </w:r>
+      <w:r>
+        <w:rPr>
+          <w:sz w:val="32"/>
+          <w:szCs w:val="32"/>
+        </w:rPr>
+        <w:t xml:space="preserve"> το περιεχόμενο των </w:t>
+      </w:r>
+      <w:r>
+        <w:rPr>
+          <w:sz w:val="32"/>
+          <w:szCs w:val="32"/>
+          <w:lang w:val="en-US"/>
+        </w:rPr>
+        <w:t>posts</w:t>
+      </w:r>
+      <w:r>
+        <w:rPr>
+          <w:sz w:val="32"/>
+          <w:szCs w:val="32"/>
+        </w:rPr>
+        <w:t xml:space="preserve"> ταξινομημένο ανάλογα με τις προτιμήσεις του.</w:t>
+      </w:r>
+    </w:p>
+    <w:p>
+      <w:pPr>
+        <w:ind w:left="708"/>
+        <w:jc w:val="both"/>
+        <w:rPr>
+          <w:sz w:val="32"/>
+          <w:szCs w:val="32"/>
+        </w:rPr>
+      </w:pPr>
+      <w:r>
+        <w:rPr>
+          <w:sz w:val="32"/>
+          <w:szCs w:val="32"/>
+        </w:rPr>
+        <w:t xml:space="preserve">2.β.3 Τώρα ο χρήστης μπορεί να επιλέξει ένα </w:t>
+      </w:r>
+      <w:r>
+        <w:rPr>
+          <w:sz w:val="32"/>
+          <w:szCs w:val="32"/>
+          <w:lang w:val="en-US"/>
+        </w:rPr>
+        <w:t>post</w:t>
+      </w:r>
+      <w:r>
+        <w:rPr>
+          <w:sz w:val="32"/>
+          <w:szCs w:val="32"/>
+        </w:rPr>
+        <w:t xml:space="preserve">. </w:t>
+      </w:r>
+      <w:r>
+        <w:rPr>
+          <w:sz w:val="32"/>
+          <w:szCs w:val="32"/>
+        </w:rPr>
+        <w:t>(Βήμα 3)</w:t>
+      </w:r>
+    </w:p>
+    <w:p>
+      <w:pPr>
+        <w:ind w:left="708"/>
+        <w:jc w:val="both"/>
+        <w:rPr>
+          <w:sz w:val="32"/>
+          <w:szCs w:val="32"/>
+        </w:rPr>
+      </w:pPr>
+    </w:p>
+    <w:p>
+      <w:pPr>
+        <w:ind w:left="708"/>
+        <w:jc w:val="both"/>
+        <w:rPr>
+          <w:sz w:val="32"/>
+          <w:szCs w:val="32"/>
+        </w:rPr>
+      </w:pPr>
+    </w:p>
+    <w:p>
+      <w:pPr>
+        <w:ind w:left="708"/>
+        <w:jc w:val="both"/>
+        <w:rPr>
+          <w:sz w:val="32"/>
+          <w:szCs w:val="32"/>
+        </w:rPr>
+      </w:pPr>
+      <w:r>
+        <w:rPr>
+          <w:sz w:val="32"/>
+          <w:szCs w:val="32"/>
+        </w:rPr>
+        <w:lastRenderedPageBreak/>
+        <w:t>Εναλλακτική Ροή 4:</w:t>
+      </w:r>
+    </w:p>
+    <w:p>
+      <w:pPr>
+        <w:ind w:left="720"/>
         <w:jc w:val="both"/>
         <w:rPr>
           <w:sz w:val="32"/>
@@ -389,7 +1041,24 @@
           <w:sz w:val="32"/>
           <w:szCs w:val="32"/>
         </w:rPr>
-        <w:t>πατώντας στο κουμπί «</w:t>
+        <w:t>αλλά και να το δηλώσει ότι του αρέσει η δεν του αρέσει με το κατάλληλα κουμπιά.</w:t>
+      </w:r>
+    </w:p>
+    <w:p>
+      <w:pPr>
+        <w:jc w:val="both"/>
+        <w:rPr>
+          <w:sz w:val="32"/>
+          <w:szCs w:val="32"/>
+        </w:rPr>
+      </w:pPr>
+      <w:r>
+        <w:rPr>
+          <w:sz w:val="32"/>
+          <w:szCs w:val="32"/>
+        </w:rPr>
+        <w:tab/>
+        <w:t xml:space="preserve">4.α.1 Ο χρήστης πατάει το κουμπί </w:t>
       </w:r>
       <w:r>
         <w:rPr>
@@ -404,49 +1073,8 @@
           <w:sz w:val="32"/>
           <w:szCs w:val="32"/>
         </w:rPr>
-        <w:t>», αλλά και να πατήσει το κουμπί «</w:t>
-      </w:r>
-      <w:r>
-        <w:rPr>
-          <w:sz w:val="32"/>
-          <w:szCs w:val="32"/>
-          <w:lang w:val="en-US"/>
-        </w:rPr>
-        <w:t>like</w:t>
-      </w:r>
-      <w:r>
-        <w:rPr>
-          <w:sz w:val="32"/>
-          <w:szCs w:val="32"/>
-        </w:rPr>
-        <w:t>» και «</w:t>
-      </w:r>
-      <w:r>
-        <w:rPr>
-          <w:sz w:val="32"/>
-          <w:szCs w:val="32"/>
-          <w:lang w:val="en-US"/>
-        </w:rPr>
-        <w:t>dislike</w:t>
-      </w:r>
-      <w:r>
-        <w:rPr>
-          <w:sz w:val="32"/>
-          <w:szCs w:val="32"/>
-        </w:rPr>
-        <w:t>»</w:t>
-      </w:r>
-    </w:p>
-    <w:p>
-      <w:pPr>
-        <w:pStyle w:val="a3"/>
-        <w:ind w:left="1080"/>
-        <w:jc w:val="both"/>
-        <w:rPr>
-          <w:sz w:val="32"/>
-          <w:szCs w:val="32"/>
-        </w:rPr>
-      </w:pPr>
+        <w:t>.</w:t>
+      </w:r>
     </w:p>
     <w:p>
       <w:pPr>
@@ -462,7 +1090,66 @@
           <w:sz w:val="32"/>
           <w:szCs w:val="32"/>
         </w:rPr>
-        <w:t>Εναλλακτική ροή:</w:t>
+        <w:t>4.</w:t>
+      </w:r>
+      <w:r>
+        <w:rPr>
+          <w:sz w:val="32"/>
+          <w:szCs w:val="32"/>
+        </w:rPr>
+        <w:t xml:space="preserve">α.2 Το σύστημα εμφανίζει ένα </w:t>
+      </w:r>
+      <w:r>
+        <w:rPr>
+          <w:sz w:val="32"/>
+          <w:szCs w:val="32"/>
+          <w:lang w:val="en-US"/>
+        </w:rPr>
+        <w:t>pop</w:t>
+      </w:r>
+      <w:r>
+        <w:rPr>
+          <w:sz w:val="32"/>
+          <w:szCs w:val="32"/>
+        </w:rPr>
+        <w:t>-</w:t>
+      </w:r>
+      <w:r>
+        <w:rPr>
+          <w:sz w:val="32"/>
+          <w:szCs w:val="32"/>
+          <w:lang w:val="en-US"/>
+        </w:rPr>
+        <w:t>up</w:t>
+      </w:r>
+      <w:r>
+        <w:rPr>
+          <w:sz w:val="32"/>
+          <w:szCs w:val="32"/>
+        </w:rPr>
+        <w:t xml:space="preserve"> </w:t>
+      </w:r>
+      <w:r>
+        <w:rPr>
+          <w:sz w:val="32"/>
+          <w:szCs w:val="32"/>
+        </w:rPr>
+        <w:t xml:space="preserve">όπου ο χρήστης μπορεί να σχολιάσει το περιεχόμενο του </w:t>
+      </w:r>
+      <w:r>
+        <w:rPr>
+          <w:sz w:val="32"/>
+          <w:szCs w:val="32"/>
+          <w:lang w:val="en-US"/>
+        </w:rPr>
+        <w:t>post</w:t>
+      </w:r>
+      <w:r>
+        <w:rPr>
+          <w:sz w:val="32"/>
+          <w:szCs w:val="32"/>
+        </w:rPr>
+        <w:t>.</w:t>
       </w:r>
     </w:p>
     <w:p>
@@ -479,8 +1166,40 @@
           <w:sz w:val="32"/>
           <w:szCs w:val="32"/>
         </w:rPr>
-        <w:t>Ο χρήστης μπορεί να θέλει να συντάξει ο ίδιος ένα κείμενο για να συζητήσει με την κοινότητα.</w:t>
-      </w:r>
+        <w:t>4.</w:t>
+      </w:r>
+      <w:r>
+        <w:rPr>
+          <w:sz w:val="32"/>
+          <w:szCs w:val="32"/>
+        </w:rPr>
+        <w:t xml:space="preserve">α.3 Το σύστημα «ανεβάζει» το σχόλιο του και συνεχίζει στη σελίδα του </w:t>
+      </w:r>
+      <w:r>
+        <w:rPr>
+          <w:sz w:val="32"/>
+          <w:szCs w:val="32"/>
+          <w:lang w:val="en-US"/>
+        </w:rPr>
+        <w:t>post</w:t>
+      </w:r>
+      <w:r>
+        <w:rPr>
+          <w:sz w:val="32"/>
+          <w:szCs w:val="32"/>
+        </w:rPr>
+        <w:t xml:space="preserve"> (Βήμα 4).</w:t>
+      </w:r>
+    </w:p>
+    <w:p>
+      <w:pPr>
+        <w:ind w:left="708"/>
+        <w:jc w:val="both"/>
+        <w:rPr>
+          <w:sz w:val="32"/>
+          <w:szCs w:val="32"/>
+        </w:rPr>
+      </w:pPr>
     </w:p>
     <w:p>
       <w:pPr>
@@ -496,30 +1215,111 @@
           <w:sz w:val="32"/>
           <w:szCs w:val="32"/>
         </w:rPr>
-        <w:t>2.</w:t>
-      </w:r>
-      <w:r>
-        <w:rPr>
-          <w:sz w:val="32"/>
-          <w:szCs w:val="32"/>
-          <w:lang w:val="en-US"/>
-        </w:rPr>
-        <w:t>a</w:t>
-      </w:r>
-      <w:r>
-        <w:rPr>
-          <w:sz w:val="32"/>
-          <w:szCs w:val="32"/>
-        </w:rPr>
-        <w:t xml:space="preserve">.1 </w:t>
-      </w:r>
-      <w:r>
-        <w:rPr>
-          <w:sz w:val="32"/>
-          <w:szCs w:val="32"/>
-          <w:lang w:val="en-US"/>
-        </w:rPr>
-        <w:t>O</w:t>
+        <w:t>Εναλλακτική Ροή 3:</w:t>
+      </w:r>
+    </w:p>
+    <w:p>
+      <w:pPr>
+        <w:ind w:left="850"/>
+        <w:jc w:val="both"/>
+        <w:rPr>
+          <w:sz w:val="32"/>
+          <w:szCs w:val="32"/>
+        </w:rPr>
+      </w:pPr>
+      <w:r>
+        <w:rPr>
+          <w:sz w:val="32"/>
+          <w:szCs w:val="32"/>
+        </w:rPr>
+        <w:t>Ο χρήστης μπορεί να πατήσει το κουμπί «</w:t>
+      </w:r>
+      <w:r>
+        <w:rPr>
+          <w:sz w:val="32"/>
+          <w:szCs w:val="32"/>
+          <w:lang w:val="en-US"/>
+        </w:rPr>
+        <w:t>Edit</w:t>
+      </w:r>
+      <w:r>
+        <w:rPr>
+          <w:sz w:val="32"/>
+          <w:szCs w:val="32"/>
+        </w:rPr>
+        <w:t xml:space="preserve">» για να αλλάξει ό,τι </w:t>
+      </w:r>
+      <w:r>
+        <w:rPr>
+          <w:sz w:val="32"/>
+          <w:szCs w:val="32"/>
+          <w:lang w:val="en-US"/>
+        </w:rPr>
+        <w:t>comment</w:t>
+      </w:r>
+      <w:r>
+        <w:rPr>
+          <w:sz w:val="32"/>
+          <w:szCs w:val="32"/>
+        </w:rPr>
+        <w:t xml:space="preserve"> και </w:t>
+      </w:r>
+      <w:r>
+        <w:rPr>
+          <w:sz w:val="32"/>
+          <w:szCs w:val="32"/>
+          <w:lang w:val="en-US"/>
+        </w:rPr>
+        <w:t>post</w:t>
+      </w:r>
+      <w:r>
+        <w:rPr>
+          <w:sz w:val="32"/>
+          <w:szCs w:val="32"/>
+        </w:rPr>
+        <w:t xml:space="preserve"> έχει κάνει.</w:t>
+      </w:r>
+    </w:p>
+    <w:p>
+      <w:pPr>
+        <w:ind w:left="850"/>
+        <w:jc w:val="both"/>
+        <w:rPr>
+          <w:sz w:val="32"/>
+          <w:szCs w:val="32"/>
+        </w:rPr>
+      </w:pPr>
+      <w:r>
+        <w:rPr>
+          <w:sz w:val="32"/>
+          <w:szCs w:val="32"/>
+        </w:rPr>
+        <w:t>2.γ.1 Ο χρήστης επιλέγει να επεξεργαστεί τις υποβολές του με το ανάλογο κουμπί.</w:t>
+      </w:r>
+    </w:p>
+    <w:p>
+      <w:pPr>
+        <w:ind w:left="850"/>
+        <w:jc w:val="both"/>
+        <w:rPr>
+          <w:sz w:val="32"/>
+          <w:szCs w:val="32"/>
+        </w:rPr>
+      </w:pPr>
+      <w:r>
+        <w:rPr>
+          <w:sz w:val="32"/>
+          <w:szCs w:val="32"/>
+        </w:rPr>
+        <w:t xml:space="preserve">2.γ.2 Το σύστημα του εμφανίζει μια λίστα με τα </w:t>
+      </w:r>
+      <w:r>
+        <w:rPr>
+          <w:sz w:val="32"/>
+          <w:szCs w:val="32"/>
+          <w:lang w:val="en-US"/>
+        </w:rPr>
+        <w:t>post</w:t>
       </w:r>
       <w:r>
         <w:rPr>
@@ -533,14 +1333,70 @@
           <w:sz w:val="32"/>
           <w:szCs w:val="32"/>
         </w:rPr>
-        <w:t>χρήστης π</w:t>
-      </w:r>
-      <w:r>
-        <w:rPr>
-          <w:sz w:val="32"/>
-          <w:szCs w:val="32"/>
-        </w:rPr>
-        <w:t>ατάει το κουμπί “</w:t>
+        <w:t xml:space="preserve">και τα </w:t>
+      </w:r>
+      <w:r>
+        <w:rPr>
+          <w:sz w:val="32"/>
+          <w:szCs w:val="32"/>
+          <w:lang w:val="en-US"/>
+        </w:rPr>
+        <w:t>comments</w:t>
+      </w:r>
+      <w:r>
+        <w:rPr>
+          <w:sz w:val="32"/>
+          <w:szCs w:val="32"/>
+        </w:rPr>
+        <w:t xml:space="preserve"> </w:t>
+      </w:r>
+      <w:r>
+        <w:rPr>
+          <w:sz w:val="32"/>
+          <w:szCs w:val="32"/>
+        </w:rPr>
+        <w:t>που έχει κάνει.</w:t>
+      </w:r>
+    </w:p>
+    <w:p>
+      <w:pPr>
+        <w:ind w:left="850"/>
+        <w:jc w:val="both"/>
+        <w:rPr>
+          <w:sz w:val="32"/>
+          <w:szCs w:val="32"/>
+        </w:rPr>
+      </w:pPr>
+      <w:r>
+        <w:rPr>
+          <w:sz w:val="32"/>
+          <w:szCs w:val="32"/>
+        </w:rPr>
+        <w:t>2.γ.3 Ο χρήστης επιλέγει ένα που επιθυμεί να επεξεργαστεί.</w:t>
+      </w:r>
+    </w:p>
+    <w:p>
+      <w:pPr>
+        <w:ind w:left="720" w:firstLine="130"/>
+        <w:jc w:val="both"/>
+        <w:rPr>
+          <w:sz w:val="32"/>
+          <w:szCs w:val="32"/>
+        </w:rPr>
+      </w:pPr>
+      <w:r>
+        <w:rPr>
+          <w:sz w:val="32"/>
+          <w:szCs w:val="32"/>
+        </w:rPr>
+        <w:t xml:space="preserve">2.γ.4 </w:t>
+      </w:r>
+      <w:r>
+        <w:rPr>
+          <w:sz w:val="32"/>
+          <w:szCs w:val="32"/>
+        </w:rPr>
+        <w:t xml:space="preserve">Εμφανίζεται το μενού επεξεργασίας του </w:t>
       </w:r>
       <w:r>
         <w:rPr>
@@ -555,487 +1411,7 @@
           <w:sz w:val="32"/>
           <w:szCs w:val="32"/>
         </w:rPr>
-        <w:t>” που βρίσκεται π</w:t>
-      </w:r>
-      <w:r>
-        <w:rPr>
-          <w:sz w:val="32"/>
-          <w:szCs w:val="32"/>
-        </w:rPr>
-        <w:t>ά</w:t>
-      </w:r>
-      <w:r>
-        <w:rPr>
-          <w:sz w:val="32"/>
-          <w:szCs w:val="32"/>
-        </w:rPr>
-        <w:t xml:space="preserve">νω </w:t>
-      </w:r>
-      <w:r>
-        <w:rPr>
-          <w:sz w:val="32"/>
-          <w:szCs w:val="32"/>
-        </w:rPr>
-        <w:t>δεξιά</w:t>
-      </w:r>
-      <w:r>
-        <w:rPr>
-          <w:sz w:val="32"/>
-          <w:szCs w:val="32"/>
-        </w:rPr>
-        <w:t>.</w:t>
-      </w:r>
-    </w:p>
-    <w:p>
-      <w:pPr>
-        <w:ind w:left="720"/>
-        <w:jc w:val="both"/>
-        <w:rPr>
-          <w:sz w:val="32"/>
-          <w:szCs w:val="32"/>
-        </w:rPr>
-      </w:pPr>
-      <w:r>
-        <w:rPr>
-          <w:sz w:val="32"/>
-          <w:szCs w:val="32"/>
-        </w:rPr>
-        <w:t>2.</w:t>
-      </w:r>
-      <w:r>
-        <w:rPr>
-          <w:sz w:val="32"/>
-          <w:szCs w:val="32"/>
-          <w:lang w:val="en-US"/>
-        </w:rPr>
-        <w:t>a</w:t>
-      </w:r>
-      <w:r>
-        <w:rPr>
-          <w:sz w:val="32"/>
-          <w:szCs w:val="32"/>
-        </w:rPr>
-        <w:t xml:space="preserve">.2 </w:t>
-      </w:r>
-      <w:r>
-        <w:rPr>
-          <w:sz w:val="32"/>
-          <w:szCs w:val="32"/>
-        </w:rPr>
-        <w:t xml:space="preserve">Παρουσιάζεται </w:t>
-      </w:r>
-      <w:r>
-        <w:rPr>
-          <w:sz w:val="32"/>
-          <w:szCs w:val="32"/>
-        </w:rPr>
-        <w:t>σ</w:t>
-      </w:r>
-      <w:r>
-        <w:rPr>
-          <w:sz w:val="32"/>
-          <w:szCs w:val="32"/>
-        </w:rPr>
-        <w:t>τον χρήστη</w:t>
-      </w:r>
-      <w:r>
-        <w:rPr>
-          <w:sz w:val="32"/>
-          <w:szCs w:val="32"/>
-        </w:rPr>
-        <w:t xml:space="preserve"> από το σύστημα</w:t>
-      </w:r>
-      <w:r>
-        <w:rPr>
-          <w:sz w:val="32"/>
-          <w:szCs w:val="32"/>
-        </w:rPr>
-        <w:t xml:space="preserve"> ένα </w:t>
-      </w:r>
-      <w:r>
-        <w:rPr>
-          <w:sz w:val="32"/>
-          <w:szCs w:val="32"/>
-          <w:lang w:val="en-US"/>
-        </w:rPr>
-        <w:t>text</w:t>
-      </w:r>
-      <w:r>
-        <w:rPr>
-          <w:sz w:val="32"/>
-          <w:szCs w:val="32"/>
-        </w:rPr>
-        <w:t xml:space="preserve"> </w:t>
-      </w:r>
-      <w:r>
-        <w:rPr>
-          <w:sz w:val="32"/>
-          <w:szCs w:val="32"/>
-          <w:lang w:val="en-US"/>
-        </w:rPr>
-        <w:t>editor</w:t>
-      </w:r>
-      <w:r>
-        <w:rPr>
-          <w:sz w:val="32"/>
-          <w:szCs w:val="32"/>
-        </w:rPr>
-        <w:t xml:space="preserve"> όπου μπορεί να συντάξει το κείμενό του.</w:t>
-      </w:r>
-    </w:p>
-    <w:p>
-      <w:pPr>
-        <w:pStyle w:val="a3"/>
-        <w:numPr>
-          <w:ilvl w:val="0"/>
-          <w:numId w:val="3"/>
-        </w:numPr>
-        <w:jc w:val="both"/>
-        <w:rPr>
-          <w:sz w:val="32"/>
-          <w:szCs w:val="32"/>
-        </w:rPr>
-      </w:pPr>
-      <w:r>
-        <w:rPr>
-          <w:sz w:val="32"/>
-          <w:szCs w:val="32"/>
-        </w:rPr>
-        <w:t xml:space="preserve">Πατώντας το </w:t>
-      </w:r>
-      <w:r>
-        <w:rPr>
-          <w:sz w:val="32"/>
-          <w:szCs w:val="32"/>
-        </w:rPr>
-        <w:t>κουμπί</w:t>
-      </w:r>
-      <w:r>
-        <w:rPr>
-          <w:sz w:val="32"/>
-          <w:szCs w:val="32"/>
-        </w:rPr>
-        <w:t xml:space="preserve"> «</w:t>
-      </w:r>
-      <w:r>
-        <w:rPr>
-          <w:sz w:val="32"/>
-          <w:szCs w:val="32"/>
-          <w:lang w:val="en-US"/>
-        </w:rPr>
-        <w:t>upload</w:t>
-      </w:r>
-      <w:r>
-        <w:rPr>
-          <w:sz w:val="32"/>
-          <w:szCs w:val="32"/>
-        </w:rPr>
-        <w:t>» ανεβάζει την υποβολή του</w:t>
-      </w:r>
-      <w:r>
-        <w:rPr>
-          <w:sz w:val="32"/>
-          <w:szCs w:val="32"/>
-        </w:rPr>
-        <w:t>.</w:t>
-      </w:r>
-    </w:p>
-    <w:p>
-      <w:pPr>
-        <w:ind w:left="720"/>
-        <w:jc w:val="both"/>
-        <w:rPr>
-          <w:sz w:val="32"/>
-          <w:szCs w:val="32"/>
-          <w:lang w:val="en-US"/>
-        </w:rPr>
-      </w:pPr>
-      <w:r>
-        <w:rPr>
-          <w:sz w:val="32"/>
-          <w:szCs w:val="32"/>
-        </w:rPr>
-        <w:t>Εναλλακτική</w:t>
-      </w:r>
-      <w:r>
-        <w:rPr>
-          <w:sz w:val="32"/>
-          <w:szCs w:val="32"/>
-          <w:lang w:val="en-US"/>
-        </w:rPr>
-        <w:t xml:space="preserve"> </w:t>
-      </w:r>
-      <w:r>
-        <w:rPr>
-          <w:sz w:val="32"/>
-          <w:szCs w:val="32"/>
-        </w:rPr>
-        <w:t>ροή</w:t>
-      </w:r>
-      <w:r>
-        <w:rPr>
-          <w:sz w:val="32"/>
-          <w:szCs w:val="32"/>
-        </w:rPr>
-        <w:t xml:space="preserve"> 2</w:t>
-      </w:r>
-      <w:r>
-        <w:rPr>
-          <w:sz w:val="32"/>
-          <w:szCs w:val="32"/>
-          <w:lang w:val="en-US"/>
-        </w:rPr>
-        <w:t>:</w:t>
-      </w:r>
-    </w:p>
-    <w:p>
-      <w:pPr>
-        <w:pStyle w:val="a3"/>
-        <w:numPr>
-          <w:ilvl w:val="0"/>
-          <w:numId w:val="9"/>
-        </w:numPr>
-        <w:jc w:val="both"/>
-        <w:rPr>
-          <w:sz w:val="32"/>
-          <w:szCs w:val="32"/>
-        </w:rPr>
-      </w:pPr>
-      <w:r>
-        <w:rPr>
-          <w:sz w:val="32"/>
-          <w:szCs w:val="32"/>
-        </w:rPr>
-        <w:t xml:space="preserve">Ο χρήστης αφότου έχει εισέλθει στην αρχική σελίδα </w:t>
-      </w:r>
-      <w:r>
-        <w:rPr>
-          <w:sz w:val="32"/>
-          <w:szCs w:val="32"/>
-          <w:lang w:val="en-US"/>
-        </w:rPr>
-        <w:t>forum</w:t>
-      </w:r>
-      <w:r>
-        <w:rPr>
-          <w:sz w:val="32"/>
-          <w:szCs w:val="32"/>
-        </w:rPr>
-        <w:t xml:space="preserve"> </w:t>
-      </w:r>
-      <w:r>
-        <w:rPr>
-          <w:sz w:val="32"/>
-          <w:szCs w:val="32"/>
-        </w:rPr>
-        <w:t xml:space="preserve">μπορεί να πατήσει το κουμπί «φίλτρα» για να ταξινομήσει το περιεχόμενο των </w:t>
-      </w:r>
-      <w:r>
-        <w:rPr>
-          <w:sz w:val="32"/>
-          <w:szCs w:val="32"/>
-          <w:lang w:val="en-US"/>
-        </w:rPr>
-        <w:t>post</w:t>
-      </w:r>
-      <w:r>
-        <w:rPr>
-          <w:sz w:val="32"/>
-          <w:szCs w:val="32"/>
-        </w:rPr>
-        <w:t xml:space="preserve"> </w:t>
-      </w:r>
-      <w:r>
-        <w:rPr>
-          <w:sz w:val="32"/>
-          <w:szCs w:val="32"/>
-        </w:rPr>
-        <w:t>ανάλογα με το πόσο πρόσφατο είναι</w:t>
-      </w:r>
-      <w:r>
-        <w:rPr>
-          <w:sz w:val="32"/>
-          <w:szCs w:val="32"/>
-        </w:rPr>
-        <w:t xml:space="preserve">, </w:t>
-      </w:r>
-      <w:r>
-        <w:rPr>
-          <w:sz w:val="32"/>
-          <w:szCs w:val="32"/>
-        </w:rPr>
-        <w:t xml:space="preserve">το πόσα </w:t>
-      </w:r>
-      <w:r>
-        <w:rPr>
-          <w:sz w:val="32"/>
-          <w:szCs w:val="32"/>
-          <w:lang w:val="en-US"/>
-        </w:rPr>
-        <w:t>views</w:t>
-      </w:r>
-      <w:r>
-        <w:rPr>
-          <w:sz w:val="32"/>
-          <w:szCs w:val="32"/>
-        </w:rPr>
-        <w:t>/</w:t>
-      </w:r>
-      <w:r>
-        <w:rPr>
-          <w:sz w:val="32"/>
-          <w:szCs w:val="32"/>
-          <w:lang w:val="en-US"/>
-        </w:rPr>
-        <w:t>likes</w:t>
-      </w:r>
-      <w:r>
-        <w:rPr>
-          <w:sz w:val="32"/>
-          <w:szCs w:val="32"/>
-        </w:rPr>
-        <w:t>/</w:t>
-      </w:r>
-      <w:r>
-        <w:rPr>
-          <w:sz w:val="32"/>
-          <w:szCs w:val="32"/>
-          <w:lang w:val="en-US"/>
-        </w:rPr>
-        <w:t>dislikes</w:t>
-      </w:r>
-      <w:r>
-        <w:rPr>
-          <w:sz w:val="32"/>
-          <w:szCs w:val="32"/>
-        </w:rPr>
-        <w:t xml:space="preserve"> </w:t>
-      </w:r>
-      <w:r>
-        <w:rPr>
-          <w:sz w:val="32"/>
-          <w:szCs w:val="32"/>
-        </w:rPr>
-        <w:t xml:space="preserve">και </w:t>
-      </w:r>
-      <w:r>
-        <w:rPr>
-          <w:sz w:val="32"/>
-          <w:szCs w:val="32"/>
-          <w:lang w:val="en-US"/>
-        </w:rPr>
-        <w:t>comments</w:t>
-      </w:r>
-      <w:r>
-        <w:rPr>
-          <w:sz w:val="32"/>
-          <w:szCs w:val="32"/>
-        </w:rPr>
-        <w:t xml:space="preserve"> </w:t>
-      </w:r>
-      <w:r>
-        <w:rPr>
-          <w:sz w:val="32"/>
-          <w:szCs w:val="32"/>
-        </w:rPr>
-        <w:t>έχει, με φθίνουσα ή και αύξουσα σειρά.</w:t>
-      </w:r>
-    </w:p>
-    <w:p>
-      <w:pPr>
-        <w:pStyle w:val="a3"/>
-        <w:numPr>
-          <w:ilvl w:val="0"/>
-          <w:numId w:val="9"/>
-        </w:numPr>
-        <w:jc w:val="both"/>
-        <w:rPr>
-          <w:sz w:val="32"/>
-          <w:szCs w:val="32"/>
-        </w:rPr>
-      </w:pPr>
-      <w:r>
-        <w:rPr>
-          <w:sz w:val="32"/>
-          <w:szCs w:val="32"/>
-        </w:rPr>
-        <w:t xml:space="preserve">Όταν ο χρήστης επιλέξει τα φίλτρα του, του παρουσιάζεται το περιεχόμενο των </w:t>
-      </w:r>
-      <w:r>
-        <w:rPr>
-          <w:sz w:val="32"/>
-          <w:szCs w:val="32"/>
-          <w:lang w:val="en-US"/>
-        </w:rPr>
-        <w:t>posts</w:t>
-      </w:r>
-      <w:r>
-        <w:rPr>
-          <w:sz w:val="32"/>
-          <w:szCs w:val="32"/>
-        </w:rPr>
-        <w:t xml:space="preserve"> </w:t>
-      </w:r>
-      <w:r>
-        <w:rPr>
-          <w:sz w:val="32"/>
-          <w:szCs w:val="32"/>
-        </w:rPr>
-        <w:t>ταξινομημένο ανάλογα με τις προτιμήσεις του.</w:t>
-      </w:r>
-    </w:p>
-    <w:p>
-      <w:pPr>
-        <w:ind w:left="720"/>
-        <w:jc w:val="both"/>
-        <w:rPr>
-          <w:sz w:val="32"/>
-          <w:szCs w:val="32"/>
-        </w:rPr>
-      </w:pPr>
-      <w:r>
-        <w:rPr>
-          <w:sz w:val="32"/>
-          <w:szCs w:val="32"/>
-        </w:rPr>
-        <w:t>Εναλλακτική Ροή 3:</w:t>
-      </w:r>
-    </w:p>
-    <w:p>
-      <w:pPr>
-        <w:pStyle w:val="a3"/>
-        <w:numPr>
-          <w:ilvl w:val="0"/>
-          <w:numId w:val="11"/>
-        </w:numPr>
-        <w:jc w:val="both"/>
-        <w:rPr>
-          <w:sz w:val="32"/>
-          <w:szCs w:val="32"/>
-        </w:rPr>
-      </w:pPr>
-      <w:r>
-        <w:rPr>
-          <w:sz w:val="32"/>
-          <w:szCs w:val="32"/>
-        </w:rPr>
-        <w:lastRenderedPageBreak/>
-        <w:t>Ο χρήστης μπορεί να πατήσει το κουμπί «</w:t>
-      </w:r>
-      <w:r>
-        <w:rPr>
-          <w:sz w:val="32"/>
-          <w:szCs w:val="32"/>
-          <w:lang w:val="en-US"/>
-        </w:rPr>
-        <w:t>Edit</w:t>
-      </w:r>
-      <w:r>
-        <w:rPr>
-          <w:sz w:val="32"/>
-          <w:szCs w:val="32"/>
-        </w:rPr>
-        <w:t xml:space="preserve">» για να αλλάξει ό,τι </w:t>
+        <w:t xml:space="preserve"> ή του </w:t>
       </w:r>
       <w:r>
         <w:rPr>
@@ -1050,101 +1426,55 @@
           <w:sz w:val="32"/>
           <w:szCs w:val="32"/>
         </w:rPr>
-        <w:t xml:space="preserve"> </w:t>
-      </w:r>
-      <w:r>
-        <w:rPr>
-          <w:sz w:val="32"/>
-          <w:szCs w:val="32"/>
-        </w:rPr>
-        <w:t xml:space="preserve">και </w:t>
-      </w:r>
-      <w:r>
-        <w:rPr>
-          <w:sz w:val="32"/>
-          <w:szCs w:val="32"/>
-          <w:lang w:val="en-US"/>
-        </w:rPr>
-        <w:t>post</w:t>
-      </w:r>
-      <w:r>
-        <w:rPr>
-          <w:sz w:val="32"/>
-          <w:szCs w:val="32"/>
-        </w:rPr>
-        <w:t xml:space="preserve"> </w:t>
-      </w:r>
-      <w:r>
-        <w:rPr>
-          <w:sz w:val="32"/>
-          <w:szCs w:val="32"/>
-        </w:rPr>
-        <w:t>έχει κάνει.</w:t>
-      </w:r>
-    </w:p>
-    <w:p>
-      <w:pPr>
-        <w:pStyle w:val="a3"/>
-        <w:numPr>
-          <w:ilvl w:val="0"/>
-          <w:numId w:val="11"/>
-        </w:numPr>
-        <w:jc w:val="both"/>
-        <w:rPr>
-          <w:sz w:val="32"/>
-          <w:szCs w:val="32"/>
-        </w:rPr>
-      </w:pPr>
-      <w:r>
-        <w:rPr>
-          <w:sz w:val="32"/>
-          <w:szCs w:val="32"/>
-        </w:rPr>
-        <w:t xml:space="preserve">Εμφανίζεται ξανά το μενού επεξεργασίας του </w:t>
-      </w:r>
-      <w:r>
-        <w:rPr>
-          <w:sz w:val="32"/>
-          <w:szCs w:val="32"/>
-          <w:lang w:val="en-US"/>
-        </w:rPr>
-        <w:t>post</w:t>
-      </w:r>
-      <w:r>
-        <w:rPr>
-          <w:sz w:val="32"/>
-          <w:szCs w:val="32"/>
-        </w:rPr>
-        <w:t xml:space="preserve"> </w:t>
-      </w:r>
-      <w:r>
-        <w:rPr>
-          <w:sz w:val="32"/>
-          <w:szCs w:val="32"/>
-        </w:rPr>
-        <w:t xml:space="preserve">ή του </w:t>
-      </w:r>
-      <w:r>
-        <w:rPr>
-          <w:sz w:val="32"/>
-          <w:szCs w:val="32"/>
-          <w:lang w:val="en-US"/>
-        </w:rPr>
-        <w:t>comment</w:t>
-      </w:r>
-      <w:r>
-        <w:rPr>
-          <w:sz w:val="32"/>
-          <w:szCs w:val="32"/>
-        </w:rPr>
-        <w:t xml:space="preserve"> </w:t>
-      </w:r>
-      <w:r>
-        <w:rPr>
-          <w:sz w:val="32"/>
-          <w:szCs w:val="32"/>
-        </w:rPr>
-        <w:t>για αλλαγές.</w:t>
+        <w:t xml:space="preserve"> για </w:t>
+      </w:r>
+      <w:r>
+        <w:rPr>
+          <w:sz w:val="32"/>
+          <w:szCs w:val="32"/>
+        </w:rPr>
+        <w:t xml:space="preserve">     </w:t>
+      </w:r>
+      <w:r>
+        <w:rPr>
+          <w:sz w:val="32"/>
+          <w:szCs w:val="32"/>
+        </w:rPr>
+        <w:t>αλλαγές.</w:t>
+      </w:r>
+    </w:p>
+    <w:p>
+      <w:pPr>
+        <w:ind w:left="720" w:firstLine="130"/>
+        <w:jc w:val="both"/>
+        <w:rPr>
+          <w:sz w:val="32"/>
+          <w:szCs w:val="32"/>
+        </w:rPr>
+      </w:pPr>
+      <w:r>
+        <w:rPr>
+          <w:sz w:val="32"/>
+          <w:szCs w:val="32"/>
+        </w:rPr>
+        <w:t>2.γ.5 Ο χρήστης πραγματοποιεί τις αλλαγές και τις αποθηκεύει.</w:t>
+      </w:r>
+    </w:p>
+    <w:p>
+      <w:pPr>
+        <w:ind w:left="720" w:firstLine="130"/>
+        <w:jc w:val="both"/>
+        <w:rPr>
+          <w:sz w:val="32"/>
+          <w:szCs w:val="32"/>
+        </w:rPr>
+      </w:pPr>
+      <w:r>
+        <w:rPr>
+          <w:sz w:val="32"/>
+          <w:szCs w:val="32"/>
+        </w:rPr>
+        <w:t>2.γ.6 Το σύστημα τις ανεβάζει και τον επιστρέφει στο αρχικό φόρουμ (Βήμα 2).</w:t>
       </w:r>
     </w:p>
     <w:p>
@@ -1171,7 +1501,11 @@
           <w:lang w:val="en-US"/>
         </w:rPr>
       </w:pPr>
-      <w:r>
+    </w:p>
+    <w:p>
+      <w:pPr>
+        <w:ind w:left="720"/>
+        <w:jc w:val="both"/>
         <w:rPr>
           <w:b/>
           <w:bCs/>
@@ -1179,6 +1513,60 @@
           <w:szCs w:val="32"/>
           <w:lang w:val="en-US"/>
         </w:rPr>
+      </w:pPr>
+    </w:p>
+    <w:p>
+      <w:pPr>
+        <w:ind w:left="720"/>
+        <w:jc w:val="both"/>
+        <w:rPr>
+          <w:b/>
+          <w:bCs/>
+          <w:sz w:val="32"/>
+          <w:szCs w:val="32"/>
+          <w:lang w:val="en-US"/>
+        </w:rPr>
+      </w:pPr>
+    </w:p>
+    <w:p>
+      <w:pPr>
+        <w:ind w:left="720"/>
+        <w:jc w:val="both"/>
+        <w:rPr>
+          <w:b/>
+          <w:bCs/>
+          <w:sz w:val="32"/>
+          <w:szCs w:val="32"/>
+          <w:lang w:val="en-US"/>
+        </w:rPr>
+      </w:pPr>
+    </w:p>
+    <w:p>
+      <w:pPr>
+        <w:ind w:left="720"/>
+        <w:jc w:val="both"/>
+        <w:rPr>
+          <w:b/>
+          <w:bCs/>
+          <w:sz w:val="32"/>
+          <w:szCs w:val="32"/>
+          <w:lang w:val="en-US"/>
+        </w:rPr>
+      </w:pPr>
+    </w:p>
+    <w:p>
+      <w:pPr>
+        <w:pStyle w:val="1"/>
+        <w:jc w:val="center"/>
+        <w:rPr>
+          <w:lang w:val="en-US"/>
+        </w:rPr>
+      </w:pPr>
+      <w:r>
+        <w:rPr>
+          <w:lang w:val="en-US"/>
+        </w:rPr>
+        <w:lastRenderedPageBreak/>
         <w:t>News Feed use case</w:t>
       </w:r>
     </w:p>
@@ -1313,7 +1701,21 @@
           <w:sz w:val="32"/>
           <w:szCs w:val="32"/>
         </w:rPr>
-        <w:t xml:space="preserve"> στην σελίδα των </w:t>
+        <w:t xml:space="preserve"> στην σελίδα των</w:t>
+      </w:r>
+      <w:r>
+        <w:rPr>
+          <w:sz w:val="32"/>
+          <w:szCs w:val="32"/>
+        </w:rPr>
+        <w:t xml:space="preserve"> Νέων</w:t>
+      </w:r>
+      <w:r>
+        <w:rPr>
+          <w:sz w:val="32"/>
+          <w:szCs w:val="32"/>
+        </w:rPr>
+        <w:t xml:space="preserve"> </w:t>
       </w:r>
       <w:r>
         <w:rPr>
@@ -1438,14 +1840,48 @@
         </w:rPr>
         <w:t>Η σελίδα τον ανακατευθύνει στο άρθρο/ανακοίνωση/νέο.</w:t>
       </w:r>
-    </w:p>
-    <w:p>
-      <w:pPr>
-        <w:pStyle w:val="a3"/>
-        <w:numPr>
-          <w:ilvl w:val="0"/>
-          <w:numId w:val="4"/>
-        </w:numPr>
+      <w:r>
+        <w:rPr>
+          <w:sz w:val="32"/>
+          <w:szCs w:val="32"/>
+        </w:rPr>
+        <w:t xml:space="preserve"> </w:t>
+      </w:r>
+      <w:r>
+        <w:rPr>
+          <w:sz w:val="32"/>
+          <w:szCs w:val="32"/>
+        </w:rPr>
+        <w:t>Κάτω από το άρθρο ο χρήστης προτείνεται άλλα παρόμοια νέα προς επιλογή.</w:t>
+      </w:r>
+    </w:p>
+    <w:p>
+      <w:pPr>
+        <w:ind w:left="720"/>
+        <w:jc w:val="both"/>
+        <w:rPr>
+          <w:sz w:val="32"/>
+          <w:szCs w:val="32"/>
+        </w:rPr>
+      </w:pPr>
+      <w:r>
+        <w:rPr>
+          <w:sz w:val="32"/>
+          <w:szCs w:val="32"/>
+        </w:rPr>
+        <w:t>Εναλλακτική ροή 1</w:t>
+      </w:r>
+      <w:r>
+        <w:rPr>
+          <w:sz w:val="32"/>
+          <w:szCs w:val="32"/>
+        </w:rPr>
+        <w:t>:</w:t>
+      </w:r>
+    </w:p>
+    <w:p>
+      <w:pPr>
+        <w:ind w:left="720"/>
         <w:jc w:val="both"/>
         <w:rPr>
           <w:sz w:val="32"/>
@@ -1487,14 +1923,54 @@
           <w:sz w:val="32"/>
           <w:szCs w:val="32"/>
         </w:rPr>
+        <w:t xml:space="preserve"> σε ένα </w:t>
+      </w:r>
+      <w:r>
+        <w:rPr>
+          <w:sz w:val="32"/>
+          <w:szCs w:val="32"/>
+          <w:lang w:val="en-US"/>
+        </w:rPr>
+        <w:t>comment</w:t>
+      </w:r>
+      <w:r>
+        <w:rPr>
+          <w:sz w:val="32"/>
+          <w:szCs w:val="32"/>
+        </w:rPr>
         <w:t xml:space="preserve"> </w:t>
       </w:r>
       <w:r>
         <w:rPr>
           <w:sz w:val="32"/>
           <w:szCs w:val="32"/>
-        </w:rPr>
-        <w:t xml:space="preserve">σε ένα </w:t>
+          <w:lang w:val="en-US"/>
+        </w:rPr>
+        <w:t>section</w:t>
+      </w:r>
+      <w:r>
+        <w:rPr>
+          <w:sz w:val="32"/>
+          <w:szCs w:val="32"/>
+        </w:rPr>
+        <w:t xml:space="preserve"> κάτω από το άρθρο.</w:t>
+      </w:r>
+    </w:p>
+    <w:p>
+      <w:pPr>
+        <w:ind w:firstLine="720"/>
+        <w:jc w:val="both"/>
+        <w:rPr>
+          <w:sz w:val="32"/>
+          <w:szCs w:val="32"/>
+        </w:rPr>
+      </w:pPr>
+      <w:r>
+        <w:rPr>
+          <w:sz w:val="32"/>
+          <w:szCs w:val="32"/>
+        </w:rPr>
+        <w:t xml:space="preserve">4.α.1 Ο χρήστης πατάει το κουμπί </w:t>
       </w:r>
       <w:r>
         <w:rPr>
@@ -1509,15 +1985,216 @@
           <w:sz w:val="32"/>
           <w:szCs w:val="32"/>
         </w:rPr>
+        <w:t>.</w:t>
+      </w:r>
+    </w:p>
+    <w:p>
+      <w:pPr>
+        <w:ind w:left="720"/>
+        <w:jc w:val="both"/>
+        <w:rPr>
+          <w:sz w:val="32"/>
+          <w:szCs w:val="32"/>
+        </w:rPr>
+      </w:pPr>
+      <w:r>
+        <w:rPr>
+          <w:sz w:val="32"/>
+          <w:szCs w:val="32"/>
+        </w:rPr>
+        <w:t>4.</w:t>
+      </w:r>
+      <w:r>
+        <w:rPr>
+          <w:sz w:val="32"/>
+          <w:szCs w:val="32"/>
+        </w:rPr>
+        <w:t xml:space="preserve">α.2 Το σύστημα εμφανίζει ένα </w:t>
+      </w:r>
+      <w:r>
+        <w:rPr>
+          <w:sz w:val="32"/>
+          <w:szCs w:val="32"/>
+          <w:lang w:val="en-US"/>
+        </w:rPr>
+        <w:t>pop</w:t>
+      </w:r>
+      <w:r>
+        <w:rPr>
+          <w:sz w:val="32"/>
+          <w:szCs w:val="32"/>
+        </w:rPr>
+        <w:t>-</w:t>
+      </w:r>
+      <w:r>
+        <w:rPr>
+          <w:sz w:val="32"/>
+          <w:szCs w:val="32"/>
+          <w:lang w:val="en-US"/>
+        </w:rPr>
+        <w:t>up</w:t>
+      </w:r>
+      <w:r>
+        <w:rPr>
+          <w:sz w:val="32"/>
+          <w:szCs w:val="32"/>
+        </w:rPr>
         <w:t xml:space="preserve"> </w:t>
       </w:r>
       <w:r>
         <w:rPr>
           <w:sz w:val="32"/>
           <w:szCs w:val="32"/>
-          <w:lang w:val="en-US"/>
-        </w:rPr>
-        <w:t>section</w:t>
+        </w:rPr>
+        <w:t xml:space="preserve">όπου ο χρήστης μπορεί να σχολιάσει το περιεχόμενο του </w:t>
+      </w:r>
+      <w:r>
+        <w:rPr>
+          <w:sz w:val="32"/>
+          <w:szCs w:val="32"/>
+          <w:lang w:val="en-US"/>
+        </w:rPr>
+        <w:t>post</w:t>
+      </w:r>
+      <w:r>
+        <w:rPr>
+          <w:sz w:val="32"/>
+          <w:szCs w:val="32"/>
+        </w:rPr>
+        <w:t>.</w:t>
+      </w:r>
+    </w:p>
+    <w:p>
+      <w:pPr>
+        <w:ind w:left="720"/>
+        <w:jc w:val="both"/>
+        <w:rPr>
+          <w:sz w:val="32"/>
+          <w:szCs w:val="32"/>
+        </w:rPr>
+      </w:pPr>
+      <w:r>
+        <w:rPr>
+          <w:sz w:val="32"/>
+          <w:szCs w:val="32"/>
+        </w:rPr>
+        <w:t>4.</w:t>
+      </w:r>
+      <w:r>
+        <w:rPr>
+          <w:sz w:val="32"/>
+          <w:szCs w:val="32"/>
+        </w:rPr>
+        <w:t xml:space="preserve">α.3 Το σύστημα «ανεβάζει» το σχόλιο του και συνεχίζει </w:t>
+      </w:r>
+      <w:r>
+        <w:rPr>
+          <w:sz w:val="32"/>
+          <w:szCs w:val="32"/>
+        </w:rPr>
+        <w:t>σ</w:t>
+      </w:r>
+      <w:r>
+        <w:rPr>
+          <w:sz w:val="32"/>
+          <w:szCs w:val="32"/>
+        </w:rPr>
+        <w:t xml:space="preserve">τη σελίδα του </w:t>
+      </w:r>
+      <w:r>
+        <w:rPr>
+          <w:sz w:val="32"/>
+          <w:szCs w:val="32"/>
+          <w:lang w:val="en-US"/>
+        </w:rPr>
+        <w:t>post</w:t>
+      </w:r>
+      <w:r>
+        <w:rPr>
+          <w:sz w:val="32"/>
+          <w:szCs w:val="32"/>
+        </w:rPr>
+        <w:t xml:space="preserve"> (Βήμα 4).</w:t>
+      </w:r>
+    </w:p>
+    <w:p>
+      <w:pPr>
+        <w:ind w:left="720"/>
+        <w:jc w:val="both"/>
+        <w:rPr>
+          <w:sz w:val="32"/>
+          <w:szCs w:val="32"/>
+        </w:rPr>
+      </w:pPr>
+    </w:p>
+    <w:p>
+      <w:pPr>
+        <w:ind w:firstLine="720"/>
+        <w:jc w:val="both"/>
+        <w:rPr>
+          <w:sz w:val="32"/>
+          <w:szCs w:val="32"/>
+        </w:rPr>
+      </w:pPr>
+      <w:r>
+        <w:rPr>
+          <w:sz w:val="32"/>
+          <w:szCs w:val="32"/>
+        </w:rPr>
+        <w:t>Εναλλακτική ροή</w:t>
+      </w:r>
+      <w:r>
+        <w:rPr>
+          <w:sz w:val="32"/>
+          <w:szCs w:val="32"/>
+        </w:rPr>
+        <w:t xml:space="preserve"> 2</w:t>
+      </w:r>
+      <w:r>
+        <w:rPr>
+          <w:sz w:val="32"/>
+          <w:szCs w:val="32"/>
+        </w:rPr>
+        <w:t>:</w:t>
+      </w:r>
+    </w:p>
+    <w:p>
+      <w:pPr>
+        <w:ind w:left="720"/>
+        <w:jc w:val="both"/>
+        <w:rPr>
+          <w:sz w:val="32"/>
+          <w:szCs w:val="32"/>
+        </w:rPr>
+      </w:pPr>
+      <w:r>
+        <w:rPr>
+          <w:sz w:val="32"/>
+          <w:szCs w:val="32"/>
+        </w:rPr>
+        <w:t xml:space="preserve">Ο χρήστης </w:t>
+      </w:r>
+      <w:r>
+        <w:rPr>
+          <w:sz w:val="32"/>
+          <w:szCs w:val="32"/>
+        </w:rPr>
+        <w:t xml:space="preserve">μπορεί να πατήσει </w:t>
+      </w:r>
+      <w:r>
+        <w:rPr>
+          <w:sz w:val="32"/>
+          <w:szCs w:val="32"/>
+        </w:rPr>
+        <w:t xml:space="preserve">(στην σελίδα του </w:t>
+      </w:r>
+      <w:r>
+        <w:rPr>
+          <w:sz w:val="32"/>
+          <w:szCs w:val="32"/>
+          <w:lang w:val="en-US"/>
+        </w:rPr>
+        <w:t>News</w:t>
       </w:r>
       <w:r>
         <w:rPr>
@@ -1530,74 +2207,68 @@
         <w:rPr>
           <w:sz w:val="32"/>
           <w:szCs w:val="32"/>
-        </w:rPr>
-        <w:t>κάτω από το άρθρο.</w:t>
-      </w:r>
-    </w:p>
-    <w:p>
-      <w:pPr>
-        <w:pStyle w:val="a3"/>
-        <w:numPr>
-          <w:ilvl w:val="0"/>
-          <w:numId w:val="4"/>
-        </w:numPr>
-        <w:jc w:val="both"/>
-        <w:rPr>
-          <w:sz w:val="32"/>
-          <w:szCs w:val="32"/>
-        </w:rPr>
-      </w:pPr>
-      <w:r>
-        <w:rPr>
-          <w:sz w:val="32"/>
-          <w:szCs w:val="32"/>
-        </w:rPr>
-        <w:t>Κάτω από το άρθρο ο χρήστης προτείνεται άλλα παρόμοια νέα προς επιλογή.</w:t>
-      </w:r>
-    </w:p>
-    <w:p>
-      <w:pPr>
-        <w:ind w:firstLine="720"/>
-        <w:jc w:val="both"/>
-        <w:rPr>
-          <w:sz w:val="32"/>
-          <w:szCs w:val="32"/>
-        </w:rPr>
-      </w:pPr>
-      <w:r>
-        <w:rPr>
-          <w:sz w:val="32"/>
-          <w:szCs w:val="32"/>
-        </w:rPr>
-        <w:t>Εναλλακτική ροή:</w:t>
-      </w:r>
-    </w:p>
-    <w:p>
-      <w:pPr>
-        <w:pStyle w:val="a3"/>
-        <w:numPr>
-          <w:ilvl w:val="0"/>
-          <w:numId w:val="5"/>
-        </w:numPr>
-        <w:jc w:val="both"/>
-        <w:rPr>
-          <w:sz w:val="32"/>
-          <w:szCs w:val="32"/>
-        </w:rPr>
-      </w:pPr>
-      <w:r>
-        <w:rPr>
-          <w:sz w:val="32"/>
-          <w:szCs w:val="32"/>
-        </w:rPr>
-        <w:t>Ο χρήστης πατάει</w:t>
-      </w:r>
-      <w:r>
-        <w:rPr>
-          <w:sz w:val="32"/>
-          <w:szCs w:val="32"/>
-        </w:rPr>
-        <w:t xml:space="preserve"> (στην σελίδα του </w:t>
+          <w:lang w:val="en-US"/>
+        </w:rPr>
+        <w:t>Feed</w:t>
+      </w:r>
+      <w:r>
+        <w:rPr>
+          <w:sz w:val="32"/>
+          <w:szCs w:val="32"/>
+        </w:rPr>
+        <w:t>)</w:t>
+      </w:r>
+      <w:r>
+        <w:rPr>
+          <w:sz w:val="32"/>
+          <w:szCs w:val="32"/>
+        </w:rPr>
+        <w:t xml:space="preserve"> ένα από τα 4 κουμπιά </w:t>
+      </w:r>
+      <w:r>
+        <w:rPr>
+          <w:sz w:val="32"/>
+          <w:szCs w:val="32"/>
+          <w:lang w:val="en-US"/>
+        </w:rPr>
+        <w:t>New</w:t>
+      </w:r>
+      <w:r>
+        <w:rPr>
+          <w:sz w:val="32"/>
+          <w:szCs w:val="32"/>
+        </w:rPr>
+        <w:t xml:space="preserve"> ,</w:t>
+      </w:r>
+      <w:r>
+        <w:rPr>
+          <w:sz w:val="32"/>
+          <w:szCs w:val="32"/>
+          <w:lang w:val="en-US"/>
+        </w:rPr>
+        <w:t>Best</w:t>
+      </w:r>
+      <w:r>
+        <w:rPr>
+          <w:sz w:val="32"/>
+          <w:szCs w:val="32"/>
+        </w:rPr>
+        <w:t xml:space="preserve">, </w:t>
+      </w:r>
+      <w:r>
+        <w:rPr>
+          <w:sz w:val="32"/>
+          <w:szCs w:val="32"/>
+          <w:lang w:val="en-US"/>
+        </w:rPr>
+        <w:t>My</w:t>
+      </w:r>
+      <w:r>
+        <w:rPr>
+          <w:sz w:val="32"/>
+          <w:szCs w:val="32"/>
+        </w:rPr>
+        <w:t xml:space="preserve"> </w:t>
       </w:r>
       <w:r>
         <w:rPr>
@@ -1612,95 +2283,6 @@
           <w:sz w:val="32"/>
           <w:szCs w:val="32"/>
         </w:rPr>
-        <w:t xml:space="preserve"> </w:t>
-      </w:r>
-      <w:r>
-        <w:rPr>
-          <w:sz w:val="32"/>
-          <w:szCs w:val="32"/>
-          <w:lang w:val="en-US"/>
-        </w:rPr>
-        <w:t>Feed</w:t>
-      </w:r>
-      <w:r>
-        <w:rPr>
-          <w:sz w:val="32"/>
-          <w:szCs w:val="32"/>
-        </w:rPr>
-        <w:t>)</w:t>
-      </w:r>
-      <w:r>
-        <w:rPr>
-          <w:sz w:val="32"/>
-          <w:szCs w:val="32"/>
-        </w:rPr>
-        <w:t xml:space="preserve"> ένα από τα 4 κουμπιά </w:t>
-      </w:r>
-      <w:r>
-        <w:rPr>
-          <w:sz w:val="32"/>
-          <w:szCs w:val="32"/>
-          <w:lang w:val="en-US"/>
-        </w:rPr>
-        <w:t>New</w:t>
-      </w:r>
-      <w:r>
-        <w:rPr>
-          <w:sz w:val="32"/>
-          <w:szCs w:val="32"/>
-        </w:rPr>
-        <w:t xml:space="preserve"> , </w:t>
-      </w:r>
-      <w:r>
-        <w:rPr>
-          <w:sz w:val="32"/>
-          <w:szCs w:val="32"/>
-          <w:lang w:val="en-US"/>
-        </w:rPr>
-        <w:t>Best</w:t>
-      </w:r>
-      <w:r>
-        <w:rPr>
-          <w:sz w:val="32"/>
-          <w:szCs w:val="32"/>
-        </w:rPr>
-        <w:t xml:space="preserve"> , </w:t>
-      </w:r>
-      <w:r>
-        <w:rPr>
-          <w:sz w:val="32"/>
-          <w:szCs w:val="32"/>
-          <w:lang w:val="en-US"/>
-        </w:rPr>
-        <w:t>My</w:t>
-      </w:r>
-      <w:r>
-        <w:rPr>
-          <w:sz w:val="32"/>
-          <w:szCs w:val="32"/>
-        </w:rPr>
-        <w:t xml:space="preserve"> </w:t>
-      </w:r>
-      <w:r>
-        <w:rPr>
-          <w:sz w:val="32"/>
-          <w:szCs w:val="32"/>
-          <w:lang w:val="en-US"/>
-        </w:rPr>
-        <w:t>News</w:t>
-      </w:r>
-      <w:r>
-        <w:rPr>
-          <w:sz w:val="32"/>
-          <w:szCs w:val="32"/>
-        </w:rPr>
-        <w:t xml:space="preserve"> </w:t>
-      </w:r>
-      <w:r>
-        <w:rPr>
-          <w:sz w:val="32"/>
-          <w:szCs w:val="32"/>
-        </w:rPr>
         <w:t xml:space="preserve">, </w:t>
       </w:r>
       <w:r>
@@ -1716,14 +2298,7 @@
           <w:sz w:val="32"/>
           <w:szCs w:val="32"/>
         </w:rPr>
-        <w:t xml:space="preserve"> </w:t>
-      </w:r>
-      <w:r>
-        <w:rPr>
-          <w:sz w:val="32"/>
-          <w:szCs w:val="32"/>
-        </w:rPr>
-        <w:t>για να επιλέξει πιο εξατομικευμένα νέα</w:t>
+        <w:t xml:space="preserve"> για να επιλέξει πιο εξατομικευμένα νέα</w:t>
       </w:r>
       <w:r>
         <w:rPr>
@@ -1940,80 +2515,99 @@
     </w:p>
     <w:p>
       <w:pPr>
-        <w:pStyle w:val="a3"/>
-        <w:numPr>
-          <w:ilvl w:val="0"/>
-          <w:numId w:val="5"/>
-        </w:numPr>
-        <w:jc w:val="both"/>
-        <w:rPr>
-          <w:sz w:val="32"/>
-          <w:szCs w:val="32"/>
-        </w:rPr>
-      </w:pPr>
-      <w:r>
-        <w:rPr>
-          <w:sz w:val="32"/>
-          <w:szCs w:val="32"/>
-        </w:rPr>
-        <w:t>Η σελίδα τον ανακατευθύνει σε ταξινομημένη λίστα ανάλογα με τα εξατομικευμένη αναζήτησή του.</w:t>
-      </w:r>
-    </w:p>
-    <w:p>
-      <w:pPr>
-        <w:jc w:val="both"/>
-        <w:rPr>
-          <w:sz w:val="32"/>
-          <w:szCs w:val="32"/>
-        </w:rPr>
-      </w:pPr>
-    </w:p>
-    <w:p>
-      <w:pPr>
-        <w:jc w:val="both"/>
-        <w:rPr>
-          <w:sz w:val="32"/>
-          <w:szCs w:val="32"/>
-        </w:rPr>
-      </w:pPr>
-      <w:r>
-        <w:rPr>
-          <w:sz w:val="32"/>
-          <w:szCs w:val="32"/>
-        </w:rPr>
+        <w:jc w:val="both"/>
+        <w:rPr>
+          <w:sz w:val="32"/>
+          <w:szCs w:val="32"/>
+        </w:rPr>
+      </w:pPr>
+      <w:r>
+        <w:rPr>
+          <w:sz w:val="32"/>
+          <w:szCs w:val="32"/>
+        </w:rPr>
+        <w:lastRenderedPageBreak/>
         <w:tab/>
-      </w:r>
-    </w:p>
-    <w:p>
-      <w:pPr>
-        <w:jc w:val="both"/>
-        <w:rPr>
-          <w:sz w:val="32"/>
-          <w:szCs w:val="32"/>
-        </w:rPr>
-      </w:pPr>
-    </w:p>
-    <w:p>
-      <w:pPr>
-        <w:jc w:val="both"/>
-        <w:rPr>
-          <w:sz w:val="32"/>
-          <w:szCs w:val="32"/>
-        </w:rPr>
-      </w:pPr>
-    </w:p>
-    <w:p>
-      <w:pPr>
-        <w:jc w:val="both"/>
-        <w:rPr>
-          <w:sz w:val="32"/>
-          <w:szCs w:val="32"/>
-        </w:rPr>
-      </w:pPr>
-    </w:p>
-    <w:p>
-      <w:pPr>
-        <w:jc w:val="both"/>
+        <w:t>2.α.1 Ο χρήστης επιλέγει ένα από τα 4 κουμπιά</w:t>
+      </w:r>
+    </w:p>
+    <w:p>
+      <w:pPr>
+        <w:ind w:left="720"/>
+        <w:jc w:val="both"/>
+        <w:rPr>
+          <w:sz w:val="32"/>
+          <w:szCs w:val="32"/>
+        </w:rPr>
+      </w:pPr>
+      <w:r>
+        <w:rPr>
+          <w:sz w:val="32"/>
+          <w:szCs w:val="32"/>
+        </w:rPr>
+        <w:t xml:space="preserve">2.α.2 </w:t>
+      </w:r>
+      <w:r>
+        <w:rPr>
+          <w:sz w:val="32"/>
+          <w:szCs w:val="32"/>
+        </w:rPr>
+        <w:t>Η σελίδα τον ανακατευθύνει σε ταξινομημένη λίστα ανάλογα με τ</w:t>
+      </w:r>
+      <w:r>
+        <w:rPr>
+          <w:sz w:val="32"/>
+          <w:szCs w:val="32"/>
+        </w:rPr>
+        <w:t>ο θέμα που επέλεξε</w:t>
+      </w:r>
+    </w:p>
+    <w:p>
+      <w:pPr>
+        <w:jc w:val="both"/>
+        <w:rPr>
+          <w:sz w:val="32"/>
+          <w:szCs w:val="32"/>
+        </w:rPr>
+      </w:pPr>
+    </w:p>
+    <w:p>
+      <w:pPr>
+        <w:pStyle w:val="1"/>
+        <w:jc w:val="center"/>
+        <w:rPr>
+          <w:lang w:val="en-US"/>
+        </w:rPr>
+      </w:pPr>
+      <w:r>
+        <w:rPr>
+          <w:lang w:val="en-US"/>
+        </w:rPr>
+        <w:t xml:space="preserve">Expenses </w:t>
+      </w:r>
+      <w:r>
+        <w:rPr>
+          <w:lang w:val="en-US"/>
+        </w:rPr>
+        <w:t>Tracking use</w:t>
+      </w:r>
+      <w:r>
+        <w:rPr>
+          <w:lang w:val="en-US"/>
+        </w:rPr>
+        <w:t xml:space="preserve"> case</w:t>
+      </w:r>
+    </w:p>
+    <w:p>
+      <w:pPr>
+        <w:jc w:val="both"/>
+        <w:rPr>
+          <w:sz w:val="32"/>
+          <w:szCs w:val="32"/>
+          <w:lang w:val="en-US"/>
+        </w:rPr>
+      </w:pPr>
+      <w:r>
         <w:rPr>
           <w:b/>
           <w:bCs/>
@@ -2021,84 +2615,23 @@
           <w:szCs w:val="32"/>
           <w:lang w:val="en-US"/>
         </w:rPr>
-      </w:pPr>
-      <w:r>
-        <w:rPr>
-          <w:b/>
-          <w:bCs/>
-          <w:sz w:val="32"/>
-          <w:szCs w:val="32"/>
-          <w:lang w:val="en-US"/>
-        </w:rPr>
-        <w:t xml:space="preserve">Expenses </w:t>
-      </w:r>
-      <w:r>
-        <w:rPr>
-          <w:b/>
-          <w:bCs/>
-          <w:sz w:val="32"/>
-          <w:szCs w:val="32"/>
-          <w:lang w:val="en-US"/>
-        </w:rPr>
-        <w:t>Tracking use</w:t>
-      </w:r>
-      <w:r>
-        <w:rPr>
-          <w:b/>
-          <w:bCs/>
+        <w:tab/>
+      </w:r>
+      <w:r>
+        <w:rPr>
+          <w:sz w:val="32"/>
+          <w:szCs w:val="32"/>
+        </w:rPr>
+        <w:t>Βασική</w:t>
+      </w:r>
+      <w:r>
+        <w:rPr>
           <w:sz w:val="32"/>
           <w:szCs w:val="32"/>
           <w:lang w:val="en-US"/>
         </w:rPr>
         <w:t xml:space="preserve"> </w:t>
       </w:r>
-      <w:proofErr w:type="gramStart"/>
-      <w:r>
-        <w:rPr>
-          <w:b/>
-          <w:bCs/>
-          <w:sz w:val="32"/>
-          <w:szCs w:val="32"/>
-          <w:lang w:val="en-US"/>
-        </w:rPr>
-        <w:t>case</w:t>
-      </w:r>
-      <w:proofErr w:type="gramEnd"/>
-    </w:p>
-    <w:p>
-      <w:pPr>
-        <w:jc w:val="both"/>
-        <w:rPr>
-          <w:sz w:val="32"/>
-          <w:szCs w:val="32"/>
-          <w:lang w:val="en-US"/>
-        </w:rPr>
-      </w:pPr>
-      <w:r>
-        <w:rPr>
-          <w:b/>
-          <w:bCs/>
-          <w:sz w:val="32"/>
-          <w:szCs w:val="32"/>
-          <w:lang w:val="en-US"/>
-        </w:rPr>
-        <w:tab/>
-      </w:r>
-      <w:r>
-        <w:rPr>
-          <w:sz w:val="32"/>
-          <w:szCs w:val="32"/>
-        </w:rPr>
-        <w:t>Βασική</w:t>
-      </w:r>
-      <w:r>
-        <w:rPr>
-          <w:sz w:val="32"/>
-          <w:szCs w:val="32"/>
-          <w:lang w:val="en-US"/>
-        </w:rPr>
-        <w:t xml:space="preserve"> </w:t>
-      </w:r>
       <w:r>
         <w:rPr>
           <w:sz w:val="32"/>
@@ -2113,6 +2646,37 @@
           <w:lang w:val="en-US"/>
         </w:rPr>
         <w:t>:</w:t>
+      </w:r>
+    </w:p>
+    <w:p>
+      <w:pPr>
+        <w:ind w:firstLine="720"/>
+        <w:jc w:val="both"/>
+        <w:rPr>
+          <w:sz w:val="32"/>
+          <w:szCs w:val="32"/>
+        </w:rPr>
+      </w:pPr>
+      <w:r>
+        <w:rPr>
+          <w:sz w:val="32"/>
+          <w:szCs w:val="32"/>
+        </w:rPr>
+        <w:t>(</w:t>
+      </w:r>
+      <w:r>
+        <w:rPr>
+          <w:sz w:val="32"/>
+          <w:szCs w:val="32"/>
+        </w:rPr>
+        <w:t>Ο χρήστης από το μενού έχει επιλέξει το αμάξι του που τον ενδιαφέρει.</w:t>
+      </w:r>
+      <w:r>
+        <w:rPr>
+          <w:sz w:val="32"/>
+          <w:szCs w:val="32"/>
+        </w:rPr>
+        <w:t>)</w:t>
       </w:r>
     </w:p>
     <w:p>
@@ -2133,7 +2697,28 @@
           <w:sz w:val="32"/>
           <w:szCs w:val="32"/>
         </w:rPr>
-        <w:t>Ο χρήστης από το μενού έχει επιλέξει το αμάξι του που τον ενδιαφέρει.</w:t>
+        <w:t xml:space="preserve">Ο χρήστης από τα κουμπιά </w:t>
+      </w:r>
+      <w:r>
+        <w:rPr>
+          <w:sz w:val="32"/>
+          <w:szCs w:val="32"/>
+        </w:rPr>
+        <w:t>κάτω</w:t>
+      </w:r>
+      <w:r>
+        <w:rPr>
+          <w:sz w:val="32"/>
+          <w:szCs w:val="32"/>
+        </w:rPr>
+        <w:t xml:space="preserve"> από το αμάξι επιλέγει τη καρτέλα </w:t>
+      </w:r>
+      <w:r>
+        <w:rPr>
+          <w:sz w:val="32"/>
+          <w:szCs w:val="32"/>
+        </w:rPr>
+        <w:t>εξόδων με το ανάλογο κουμπί.</w:t>
       </w:r>
     </w:p>
     <w:p>
@@ -2154,36 +2739,35 @@
           <w:sz w:val="32"/>
           <w:szCs w:val="32"/>
         </w:rPr>
-        <w:t xml:space="preserve">Ο χρήστης από τα κουμπιά </w:t>
-      </w:r>
-      <w:r>
-        <w:rPr>
-          <w:sz w:val="32"/>
-          <w:szCs w:val="32"/>
-        </w:rPr>
-        <w:t>κάτω</w:t>
-      </w:r>
-      <w:r>
-        <w:rPr>
-          <w:sz w:val="32"/>
-          <w:szCs w:val="32"/>
-        </w:rPr>
-        <w:t xml:space="preserve"> από το αμάξι επιλέγει τη καρτέλα «</w:t>
-      </w:r>
-      <w:r>
-        <w:rPr>
-          <w:sz w:val="32"/>
-          <w:szCs w:val="32"/>
-          <w:lang w:val="en-US"/>
-        </w:rPr>
-        <w:t>Expenses</w:t>
-      </w:r>
-      <w:r>
-        <w:rPr>
-          <w:sz w:val="32"/>
-          <w:szCs w:val="32"/>
-        </w:rPr>
-        <w:t>».</w:t>
+        <w:t>Στην αρχική οθόνη εμφανίζεται</w:t>
+      </w:r>
+      <w:r>
+        <w:rPr>
+          <w:sz w:val="32"/>
+          <w:szCs w:val="32"/>
+        </w:rPr>
+        <w:t xml:space="preserve"> ένα χρονολόγιο με τα πιο πρόσφατα έξοδα</w:t>
+      </w:r>
+      <w:r>
+        <w:rPr>
+          <w:sz w:val="32"/>
+          <w:szCs w:val="32"/>
+        </w:rPr>
+        <w:t xml:space="preserve"> της ημέρας, ταξινομημένα από το νεότερο στο παλαιότερο</w:t>
+      </w:r>
+      <w:r>
+        <w:rPr>
+          <w:sz w:val="32"/>
+          <w:szCs w:val="32"/>
+        </w:rPr>
+        <w:t>.</w:t>
+      </w:r>
+      <w:r>
+        <w:rPr>
+          <w:sz w:val="32"/>
+          <w:szCs w:val="32"/>
+        </w:rPr>
+        <w:t xml:space="preserve"> </w:t>
       </w:r>
     </w:p>
     <w:p>
@@ -2204,50 +2788,14 @@
           <w:sz w:val="32"/>
           <w:szCs w:val="32"/>
         </w:rPr>
-        <w:t>Στην αρχική οθόνη εμφανίζεται</w:t>
-      </w:r>
-      <w:r>
-        <w:rPr>
-          <w:sz w:val="32"/>
-          <w:szCs w:val="32"/>
-        </w:rPr>
-        <w:t xml:space="preserve"> ένα χρονολόγιο με τα πιο πρόσφατα έξοδα</w:t>
-      </w:r>
-      <w:r>
-        <w:rPr>
-          <w:sz w:val="32"/>
-          <w:szCs w:val="32"/>
-        </w:rPr>
-        <w:t xml:space="preserve"> της ημέρας, ταξινομημένα από το νεότερο στο παλαιότερο</w:t>
-      </w:r>
-      <w:r>
-        <w:rPr>
-          <w:sz w:val="32"/>
-          <w:szCs w:val="32"/>
-        </w:rPr>
-        <w:t>.</w:t>
-      </w:r>
-      <w:r>
-        <w:rPr>
-          <w:sz w:val="32"/>
-          <w:szCs w:val="32"/>
-        </w:rPr>
-        <w:t xml:space="preserve"> Ο χρήστης πατάει το κουμπί «</w:t>
-      </w:r>
-      <w:r>
-        <w:rPr>
-          <w:sz w:val="32"/>
-          <w:szCs w:val="32"/>
-          <w:lang w:val="en-US"/>
-        </w:rPr>
-        <w:t>More</w:t>
-      </w:r>
-      <w:r>
-        <w:rPr>
-          <w:sz w:val="32"/>
-          <w:szCs w:val="32"/>
-        </w:rPr>
-        <w:t>»</w:t>
+        <w:t xml:space="preserve">Ο χρήστης πατάει το </w:t>
+      </w:r>
+      <w:r>
+        <w:rPr>
+          <w:sz w:val="32"/>
+          <w:szCs w:val="32"/>
+        </w:rPr>
+        <w:t>ανάλογο κουμπί για να δει περισσότερα</w:t>
       </w:r>
       <w:r>
         <w:rPr>
@@ -2275,51 +2823,14 @@
           <w:sz w:val="32"/>
           <w:szCs w:val="32"/>
         </w:rPr>
-        <w:t>Στην οθόνη εμφανίζεται το αναλυτικό χρονολόγιο των εξόδων, όπου ο χρήστης μπορεί να κάνει κύλιση προς τα κάτω και να δει όλα του τα έξοδα από την αρχή της καταγραφής μέχρι τα πιο πρόσφατα χρονολογημένα.</w:t>
-      </w:r>
-    </w:p>
-    <w:p>
-      <w:pPr>
-        <w:pStyle w:val="a3"/>
-        <w:ind w:left="1080"/>
-        <w:jc w:val="both"/>
-        <w:rPr>
-          <w:sz w:val="32"/>
-          <w:szCs w:val="32"/>
-        </w:rPr>
-      </w:pPr>
-    </w:p>
-    <w:p>
-      <w:pPr>
-        <w:pStyle w:val="a3"/>
-        <w:ind w:left="1080"/>
-        <w:jc w:val="both"/>
-        <w:rPr>
-          <w:sz w:val="32"/>
-          <w:szCs w:val="32"/>
-        </w:rPr>
-      </w:pPr>
-      <w:r>
-        <w:rPr>
-          <w:sz w:val="32"/>
-          <w:szCs w:val="32"/>
-        </w:rPr>
-        <w:t>Εναλλακτική Ροή</w:t>
-      </w:r>
-      <w:r>
-        <w:rPr>
-          <w:sz w:val="32"/>
-          <w:szCs w:val="32"/>
-          <w:lang w:val="en-US"/>
-        </w:rPr>
-        <w:t xml:space="preserve"> 1</w:t>
-      </w:r>
-      <w:r>
-        <w:rPr>
-          <w:sz w:val="32"/>
-          <w:szCs w:val="32"/>
-        </w:rPr>
-        <w:t>:</w:t>
+        <w:t>Στην οθόνη εμφανίζεται το αναλυτικό χρονολόγιο των εξόδων</w:t>
+      </w:r>
+      <w:r>
+        <w:rPr>
+          <w:sz w:val="32"/>
+          <w:szCs w:val="32"/>
+        </w:rPr>
+        <w:t>.</w:t>
       </w:r>
     </w:p>
     <w:p>
@@ -2327,7 +2838,7 @@
         <w:pStyle w:val="a3"/>
         <w:numPr>
           <w:ilvl w:val="0"/>
-          <w:numId w:val="8"/>
+          <w:numId w:val="7"/>
         </w:numPr>
         <w:jc w:val="both"/>
         <w:rPr>
@@ -2340,6 +2851,101 @@
           <w:sz w:val="32"/>
           <w:szCs w:val="32"/>
         </w:rPr>
+        <w:t xml:space="preserve"> </w:t>
+      </w:r>
+      <w:r>
+        <w:rPr>
+          <w:sz w:val="32"/>
+          <w:szCs w:val="32"/>
+        </w:rPr>
+        <w:t>Ο</w:t>
+      </w:r>
+      <w:r>
+        <w:rPr>
+          <w:sz w:val="32"/>
+          <w:szCs w:val="32"/>
+        </w:rPr>
+        <w:t xml:space="preserve"> χρήστης κάνει κύλιση προς τα κάτω και </w:t>
+      </w:r>
+      <w:r>
+        <w:rPr>
+          <w:sz w:val="32"/>
+          <w:szCs w:val="32"/>
+        </w:rPr>
+        <w:t>βλέπει</w:t>
+      </w:r>
+      <w:r>
+        <w:rPr>
+          <w:sz w:val="32"/>
+          <w:szCs w:val="32"/>
+        </w:rPr>
+        <w:t xml:space="preserve"> όλα του τα έξοδα από την αρχή της καταγραφής μέχρι τα πιο πρόσφατα χρονολογημένα.</w:t>
+      </w:r>
+    </w:p>
+    <w:p>
+      <w:pPr>
+        <w:pStyle w:val="a3"/>
+        <w:ind w:left="1080"/>
+        <w:jc w:val="both"/>
+        <w:rPr>
+          <w:sz w:val="32"/>
+          <w:szCs w:val="32"/>
+        </w:rPr>
+      </w:pPr>
+    </w:p>
+    <w:p>
+      <w:pPr>
+        <w:pStyle w:val="a3"/>
+        <w:ind w:left="1080"/>
+        <w:jc w:val="both"/>
+        <w:rPr>
+          <w:sz w:val="32"/>
+          <w:szCs w:val="32"/>
+        </w:rPr>
+      </w:pPr>
+      <w:r>
+        <w:rPr>
+          <w:sz w:val="32"/>
+          <w:szCs w:val="32"/>
+        </w:rPr>
+        <w:t>Εναλλακτική Ροή</w:t>
+      </w:r>
+      <w:r>
+        <w:rPr>
+          <w:sz w:val="32"/>
+          <w:szCs w:val="32"/>
+        </w:rPr>
+        <w:t xml:space="preserve"> 1</w:t>
+      </w:r>
+      <w:r>
+        <w:rPr>
+          <w:sz w:val="32"/>
+          <w:szCs w:val="32"/>
+        </w:rPr>
+        <w:t>:</w:t>
+      </w:r>
+    </w:p>
+    <w:p>
+      <w:pPr>
+        <w:ind w:left="1080"/>
+        <w:jc w:val="both"/>
+        <w:rPr>
+          <w:sz w:val="32"/>
+          <w:szCs w:val="32"/>
+        </w:rPr>
+      </w:pPr>
+      <w:r>
+        <w:rPr>
+          <w:sz w:val="32"/>
+          <w:szCs w:val="32"/>
+        </w:rPr>
+        <w:t xml:space="preserve">2.α.1 </w:t>
+      </w:r>
+      <w:r>
+        <w:rPr>
+          <w:sz w:val="32"/>
+          <w:szCs w:val="32"/>
+        </w:rPr>
         <w:t>Ο χρήστης πατάει</w:t>
       </w:r>
       <w:r>
@@ -2531,6 +3137,108 @@
           <w:sz w:val="32"/>
           <w:szCs w:val="32"/>
         </w:rPr>
+        <w:t xml:space="preserve"> ανά ημέρα,</w:t>
+      </w:r>
+      <w:r>
+        <w:rPr>
+          <w:sz w:val="32"/>
+          <w:szCs w:val="32"/>
+        </w:rPr>
+        <w:t xml:space="preserve"> εβδομάδα,</w:t>
+      </w:r>
+      <w:r>
+        <w:rPr>
+          <w:sz w:val="32"/>
+          <w:szCs w:val="32"/>
+        </w:rPr>
+        <w:t xml:space="preserve"> μήνα</w:t>
+      </w:r>
+      <w:r>
+        <w:rPr>
+          <w:sz w:val="32"/>
+          <w:szCs w:val="32"/>
+        </w:rPr>
+        <w:t xml:space="preserve">, </w:t>
+      </w:r>
+      <w:r>
+        <w:rPr>
+          <w:sz w:val="32"/>
+          <w:szCs w:val="32"/>
+        </w:rPr>
+        <w:t xml:space="preserve">χρόνο και </w:t>
+      </w:r>
+      <w:r>
+        <w:rPr>
+          <w:sz w:val="32"/>
+          <w:szCs w:val="32"/>
+        </w:rPr>
+        <w:t>«</w:t>
+      </w:r>
+      <w:r>
+        <w:rPr>
+          <w:sz w:val="32"/>
+          <w:szCs w:val="32"/>
+        </w:rPr>
+        <w:t>όλα</w:t>
+      </w:r>
+      <w:r>
+        <w:rPr>
+          <w:sz w:val="32"/>
+          <w:szCs w:val="32"/>
+        </w:rPr>
+        <w:t>»</w:t>
+      </w:r>
+      <w:r>
+        <w:rPr>
+          <w:sz w:val="32"/>
+          <w:szCs w:val="32"/>
+        </w:rPr>
+        <w:t xml:space="preserve"> αντίστοιχα.</w:t>
+      </w:r>
+    </w:p>
+    <w:p>
+      <w:pPr>
+        <w:ind w:left="1080"/>
+        <w:jc w:val="both"/>
+        <w:rPr>
+          <w:sz w:val="32"/>
+          <w:szCs w:val="32"/>
+        </w:rPr>
+      </w:pPr>
+      <w:r>
+        <w:rPr>
+          <w:sz w:val="32"/>
+          <w:szCs w:val="32"/>
+        </w:rPr>
+        <w:t xml:space="preserve">2.α.2 </w:t>
+      </w:r>
+      <w:r>
+        <w:rPr>
+          <w:sz w:val="32"/>
+          <w:szCs w:val="32"/>
+        </w:rPr>
+        <w:t xml:space="preserve">Ανάλογα με τα κουμπιά που πάτησε </w:t>
+      </w:r>
+      <w:r>
+        <w:rPr>
+          <w:sz w:val="32"/>
+          <w:szCs w:val="32"/>
+        </w:rPr>
+        <w:t xml:space="preserve">εμφανίζονται </w:t>
+      </w:r>
+      <w:r>
+        <w:rPr>
+          <w:sz w:val="32"/>
+          <w:szCs w:val="32"/>
+          <w:lang w:val="en-US"/>
+        </w:rPr>
+        <w:t>charts</w:t>
+      </w:r>
+      <w:r>
+        <w:rPr>
+          <w:sz w:val="32"/>
+          <w:szCs w:val="32"/>
+        </w:rPr>
         <w:t xml:space="preserve"> </w:t>
       </w:r>
       <w:r>
@@ -2538,99 +3246,15 @@
           <w:sz w:val="32"/>
           <w:szCs w:val="32"/>
         </w:rPr>
-        <w:t>ανά ημέρα,</w:t>
-      </w:r>
-      <w:r>
-        <w:rPr>
-          <w:sz w:val="32"/>
-          <w:szCs w:val="32"/>
-        </w:rPr>
-        <w:t xml:space="preserve"> εβδομάδα,</w:t>
-      </w:r>
-      <w:r>
-        <w:rPr>
-          <w:sz w:val="32"/>
-          <w:szCs w:val="32"/>
-        </w:rPr>
-        <w:t xml:space="preserve"> μήνα</w:t>
-      </w:r>
-      <w:r>
-        <w:rPr>
-          <w:sz w:val="32"/>
-          <w:szCs w:val="32"/>
-        </w:rPr>
-        <w:t xml:space="preserve">, </w:t>
-      </w:r>
-      <w:r>
-        <w:rPr>
-          <w:sz w:val="32"/>
-          <w:szCs w:val="32"/>
-        </w:rPr>
-        <w:t xml:space="preserve">χρόνο και </w:t>
-      </w:r>
-      <w:r>
-        <w:rPr>
-          <w:sz w:val="32"/>
-          <w:szCs w:val="32"/>
-        </w:rPr>
-        <w:t>«</w:t>
-      </w:r>
-      <w:r>
-        <w:rPr>
-          <w:sz w:val="32"/>
-          <w:szCs w:val="32"/>
-        </w:rPr>
-        <w:t>όλα</w:t>
-      </w:r>
-      <w:r>
-        <w:rPr>
-          <w:sz w:val="32"/>
-          <w:szCs w:val="32"/>
-        </w:rPr>
-        <w:t>»</w:t>
-      </w:r>
-      <w:r>
-        <w:rPr>
-          <w:sz w:val="32"/>
-          <w:szCs w:val="32"/>
-        </w:rPr>
-        <w:t xml:space="preserve"> αντίστοιχα.</w:t>
-      </w:r>
-    </w:p>
-    <w:p>
-      <w:pPr>
-        <w:pStyle w:val="a3"/>
-        <w:numPr>
-          <w:ilvl w:val="0"/>
-          <w:numId w:val="8"/>
-        </w:numPr>
-        <w:jc w:val="both"/>
-        <w:rPr>
-          <w:sz w:val="32"/>
-          <w:szCs w:val="32"/>
-        </w:rPr>
-      </w:pPr>
-      <w:r>
-        <w:rPr>
-          <w:sz w:val="32"/>
-          <w:szCs w:val="32"/>
-        </w:rPr>
-        <w:t xml:space="preserve">Ανάλογα με τα κουμπιά που πάτησε </w:t>
-      </w:r>
-      <w:r>
-        <w:rPr>
-          <w:sz w:val="32"/>
-          <w:szCs w:val="32"/>
-        </w:rPr>
-        <w:t xml:space="preserve">εμφανίζονται </w:t>
-      </w:r>
-      <w:r>
-        <w:rPr>
-          <w:sz w:val="32"/>
-          <w:szCs w:val="32"/>
-          <w:lang w:val="en-US"/>
-        </w:rPr>
-        <w:t>charts</w:t>
+        <w:t xml:space="preserve">που υποδεικνύουν τα συνολικά έξοδα σε </w:t>
+      </w:r>
+      <w:r>
+        <w:rPr>
+          <w:sz w:val="32"/>
+          <w:szCs w:val="32"/>
+          <w:lang w:val="en-US"/>
+        </w:rPr>
+        <w:t>bar</w:t>
       </w:r>
       <w:r>
         <w:rPr>
@@ -2643,16 +3267,24 @@
         <w:rPr>
           <w:sz w:val="32"/>
           <w:szCs w:val="32"/>
-        </w:rPr>
-        <w:t xml:space="preserve">που υποδεικνύουν τα συνολικά έξοδα σε </w:t>
-      </w:r>
-      <w:r>
-        <w:rPr>
-          <w:sz w:val="32"/>
-          <w:szCs w:val="32"/>
-          <w:lang w:val="en-US"/>
-        </w:rPr>
-        <w:t>bar</w:t>
+          <w:lang w:val="en-US"/>
+        </w:rPr>
+        <w:t>chart</w:t>
+      </w:r>
+      <w:r>
+        <w:rPr>
+          <w:sz w:val="32"/>
+          <w:szCs w:val="32"/>
+        </w:rPr>
+        <w:t xml:space="preserve">  αλλά και ένα </w:t>
+      </w:r>
+      <w:r>
+        <w:rPr>
+          <w:sz w:val="32"/>
+          <w:szCs w:val="32"/>
+          <w:lang w:val="en-US"/>
+        </w:rPr>
+        <w:t>pie</w:t>
       </w:r>
       <w:r>
         <w:rPr>
@@ -2674,6 +3306,346 @@
           <w:sz w:val="32"/>
           <w:szCs w:val="32"/>
         </w:rPr>
+        <w:t xml:space="preserve"> με τα είδη των εξόδων κάθε ημέρα, εβδομάδα, μήνα, χρόνο.</w:t>
+      </w:r>
+    </w:p>
+    <w:p>
+      <w:pPr>
+        <w:ind w:left="1080"/>
+        <w:jc w:val="both"/>
+        <w:rPr>
+          <w:sz w:val="32"/>
+          <w:szCs w:val="32"/>
+        </w:rPr>
+      </w:pPr>
+      <w:r>
+        <w:rPr>
+          <w:sz w:val="32"/>
+          <w:szCs w:val="32"/>
+        </w:rPr>
+        <w:t>Εναλλακτική Ροή 2:</w:t>
+      </w:r>
+    </w:p>
+    <w:p>
+      <w:pPr>
+        <w:ind w:left="1080"/>
+        <w:jc w:val="both"/>
+        <w:rPr>
+          <w:sz w:val="32"/>
+          <w:szCs w:val="32"/>
+        </w:rPr>
+      </w:pPr>
+      <w:r>
+        <w:rPr>
+          <w:sz w:val="32"/>
+          <w:szCs w:val="32"/>
+        </w:rPr>
+        <w:t xml:space="preserve">2.β.1 </w:t>
+      </w:r>
+      <w:r>
+        <w:rPr>
+          <w:sz w:val="32"/>
+          <w:szCs w:val="32"/>
+        </w:rPr>
+        <w:t xml:space="preserve">Ο χρήστης πατάει το κουμπί </w:t>
+      </w:r>
+      <w:r>
+        <w:rPr>
+          <w:sz w:val="32"/>
+          <w:szCs w:val="32"/>
+        </w:rPr>
+        <w:t>προσθήκης εξόδων</w:t>
+      </w:r>
+      <w:r>
+        <w:rPr>
+          <w:sz w:val="32"/>
+          <w:szCs w:val="32"/>
+        </w:rPr>
+        <w:t xml:space="preserve"> στην αρχική καρτέλα των εξόδων.</w:t>
+      </w:r>
+    </w:p>
+    <w:p>
+      <w:pPr>
+        <w:ind w:left="360" w:firstLine="720"/>
+        <w:jc w:val="both"/>
+        <w:rPr>
+          <w:sz w:val="32"/>
+          <w:szCs w:val="32"/>
+        </w:rPr>
+      </w:pPr>
+      <w:r>
+        <w:rPr>
+          <w:sz w:val="32"/>
+          <w:szCs w:val="32"/>
+        </w:rPr>
+        <w:t xml:space="preserve">2.β.2 </w:t>
+      </w:r>
+      <w:r>
+        <w:rPr>
+          <w:sz w:val="32"/>
+          <w:szCs w:val="32"/>
+        </w:rPr>
+        <w:t xml:space="preserve">Η σελίδα τον ανακατευθύνει στην διαμόρφωση του </w:t>
+      </w:r>
+      <w:r>
+        <w:rPr>
+          <w:sz w:val="32"/>
+          <w:szCs w:val="32"/>
+        </w:rPr>
+        <w:t>εξό</w:t>
+      </w:r>
+      <w:r>
+        <w:rPr>
+          <w:sz w:val="32"/>
+          <w:szCs w:val="32"/>
+        </w:rPr>
+        <w:t>δου</w:t>
+      </w:r>
+      <w:r>
+        <w:rPr>
+          <w:sz w:val="32"/>
+          <w:szCs w:val="32"/>
+        </w:rPr>
+        <w:t>.</w:t>
+      </w:r>
+    </w:p>
+    <w:p>
+      <w:pPr>
+        <w:ind w:left="1080"/>
+        <w:jc w:val="both"/>
+        <w:rPr>
+          <w:sz w:val="32"/>
+          <w:szCs w:val="32"/>
+        </w:rPr>
+      </w:pPr>
+      <w:r>
+        <w:rPr>
+          <w:sz w:val="32"/>
+          <w:szCs w:val="32"/>
+        </w:rPr>
+        <w:t>2.β.3 Ο</w:t>
+      </w:r>
+      <w:r>
+        <w:rPr>
+          <w:sz w:val="32"/>
+          <w:szCs w:val="32"/>
+        </w:rPr>
+        <w:t xml:space="preserve"> χρήστης </w:t>
+      </w:r>
+      <w:r>
+        <w:rPr>
+          <w:sz w:val="32"/>
+          <w:szCs w:val="32"/>
+        </w:rPr>
+        <w:t>προσθέτει το έξοδο συμπληρώνοντας</w:t>
+      </w:r>
+      <w:r>
+        <w:rPr>
+          <w:sz w:val="32"/>
+          <w:szCs w:val="32"/>
+        </w:rPr>
+        <w:t xml:space="preserve"> το κόστος του </w:t>
+      </w:r>
+      <w:r>
+        <w:rPr>
+          <w:sz w:val="32"/>
+          <w:szCs w:val="32"/>
+        </w:rPr>
+        <w:t xml:space="preserve">εξόδου, το </w:t>
+      </w:r>
+      <w:r>
+        <w:rPr>
+          <w:sz w:val="32"/>
+          <w:szCs w:val="32"/>
+        </w:rPr>
+        <w:t>είδος</w:t>
+      </w:r>
+      <w:r>
+        <w:rPr>
+          <w:sz w:val="32"/>
+          <w:szCs w:val="32"/>
+        </w:rPr>
+        <w:t xml:space="preserve"> και την ημερομηνία.</w:t>
+      </w:r>
+    </w:p>
+    <w:p>
+      <w:pPr>
+        <w:ind w:left="1080"/>
+        <w:jc w:val="both"/>
+        <w:rPr>
+          <w:sz w:val="32"/>
+          <w:szCs w:val="32"/>
+        </w:rPr>
+      </w:pPr>
+      <w:r>
+        <w:rPr>
+          <w:sz w:val="32"/>
+          <w:szCs w:val="32"/>
+        </w:rPr>
+        <w:t>2.β.4 Το σύστημα αποθηκεύει την υποβολή του και τον ανακατευθύνει στην αρχική σελίδα των εξόδων (Βήμα 2).</w:t>
+      </w:r>
+    </w:p>
+    <w:p>
+      <w:pPr>
+        <w:ind w:left="1080"/>
+        <w:jc w:val="both"/>
+        <w:rPr>
+          <w:sz w:val="32"/>
+          <w:szCs w:val="32"/>
+        </w:rPr>
+      </w:pPr>
+      <w:r>
+        <w:rPr>
+          <w:sz w:val="32"/>
+          <w:szCs w:val="32"/>
+        </w:rPr>
+        <w:lastRenderedPageBreak/>
+        <w:t>Εναλλακτική Ροή 3:</w:t>
+      </w:r>
+    </w:p>
+    <w:p>
+      <w:pPr>
+        <w:ind w:left="1080"/>
+        <w:rPr>
+          <w:sz w:val="32"/>
+          <w:szCs w:val="32"/>
+        </w:rPr>
+      </w:pPr>
+      <w:r>
+        <w:rPr>
+          <w:sz w:val="32"/>
+          <w:szCs w:val="32"/>
+        </w:rPr>
+        <w:t>Ο χρήστης μπορεί να επεξεργαστεί όλες τις καταχωρήσεις εξόδων που έχει κάνει</w:t>
+      </w:r>
+      <w:r>
+        <w:rPr>
+          <w:sz w:val="32"/>
+          <w:szCs w:val="32"/>
+        </w:rPr>
+        <w:t>.</w:t>
+      </w:r>
+    </w:p>
+    <w:p>
+      <w:pPr>
+        <w:ind w:left="1080"/>
+        <w:rPr>
+          <w:sz w:val="32"/>
+          <w:szCs w:val="32"/>
+        </w:rPr>
+      </w:pPr>
+      <w:r>
+        <w:rPr>
+          <w:sz w:val="32"/>
+          <w:szCs w:val="32"/>
+        </w:rPr>
+        <w:t>2.γ.1 Ο χρήστης πατάει το κουμπί επεξεργασίας για να επεξεργαστεί τα έξοδά του.</w:t>
+      </w:r>
+    </w:p>
+    <w:p>
+      <w:pPr>
+        <w:ind w:left="1080"/>
+        <w:jc w:val="both"/>
+        <w:rPr>
+          <w:sz w:val="32"/>
+          <w:szCs w:val="32"/>
+        </w:rPr>
+      </w:pPr>
+      <w:r>
+        <w:rPr>
+          <w:sz w:val="32"/>
+          <w:szCs w:val="32"/>
+        </w:rPr>
+        <w:t xml:space="preserve">2.γ.2 Το σύστημα του εμφανίζει μια λίστα με τα </w:t>
+      </w:r>
+      <w:r>
+        <w:rPr>
+          <w:sz w:val="32"/>
+          <w:szCs w:val="32"/>
+        </w:rPr>
+        <w:t xml:space="preserve">έξοδα </w:t>
+      </w:r>
+      <w:r>
+        <w:rPr>
+          <w:sz w:val="32"/>
+          <w:szCs w:val="32"/>
+        </w:rPr>
+        <w:t xml:space="preserve">που έχει </w:t>
+      </w:r>
+      <w:r>
+        <w:rPr>
+          <w:sz w:val="32"/>
+          <w:szCs w:val="32"/>
+        </w:rPr>
+        <w:t>προσθέσει</w:t>
+      </w:r>
+      <w:r>
+        <w:rPr>
+          <w:sz w:val="32"/>
+          <w:szCs w:val="32"/>
+        </w:rPr>
+        <w:t>.</w:t>
+      </w:r>
+    </w:p>
+    <w:p>
+      <w:pPr>
+        <w:ind w:left="1080"/>
+        <w:jc w:val="both"/>
+        <w:rPr>
+          <w:sz w:val="32"/>
+          <w:szCs w:val="32"/>
+        </w:rPr>
+      </w:pPr>
+      <w:r>
+        <w:rPr>
+          <w:sz w:val="32"/>
+          <w:szCs w:val="32"/>
+        </w:rPr>
+        <w:t>2.γ.3 Ο χρήστης επιλέγει ένα που επιθυμεί να επεξεργαστεί.</w:t>
+      </w:r>
+    </w:p>
+    <w:p>
+      <w:pPr>
+        <w:ind w:left="1080"/>
+        <w:jc w:val="both"/>
+        <w:rPr>
+          <w:sz w:val="32"/>
+          <w:szCs w:val="32"/>
+        </w:rPr>
+      </w:pPr>
+      <w:r>
+        <w:rPr>
+          <w:sz w:val="32"/>
+          <w:szCs w:val="32"/>
+        </w:rPr>
+        <w:t xml:space="preserve">2.γ.4 </w:t>
+      </w:r>
+      <w:r>
+        <w:rPr>
+          <w:sz w:val="32"/>
+          <w:szCs w:val="32"/>
+        </w:rPr>
+        <w:t xml:space="preserve">Εμφανίζεται το μενού επεξεργασίας του </w:t>
+      </w:r>
+      <w:r>
+        <w:rPr>
+          <w:sz w:val="32"/>
+          <w:szCs w:val="32"/>
+        </w:rPr>
+        <w:t>εξόδου</w:t>
+      </w:r>
+      <w:r>
+        <w:rPr>
+          <w:sz w:val="32"/>
+          <w:szCs w:val="32"/>
+        </w:rPr>
+        <w:t xml:space="preserve"> για</w:t>
+      </w:r>
+      <w:r>
+        <w:rPr>
+          <w:sz w:val="32"/>
+          <w:szCs w:val="32"/>
+        </w:rPr>
         <w:t xml:space="preserve"> </w:t>
       </w:r>
       <w:r>
@@ -2681,44 +3653,7 @@
           <w:sz w:val="32"/>
           <w:szCs w:val="32"/>
         </w:rPr>
-        <w:t xml:space="preserve"> αλλά και ένα </w:t>
-      </w:r>
-      <w:r>
-        <w:rPr>
-          <w:sz w:val="32"/>
-          <w:szCs w:val="32"/>
-          <w:lang w:val="en-US"/>
-        </w:rPr>
-        <w:t>pie</w:t>
-      </w:r>
-      <w:r>
-        <w:rPr>
-          <w:sz w:val="32"/>
-          <w:szCs w:val="32"/>
-        </w:rPr>
-        <w:t xml:space="preserve"> </w:t>
-      </w:r>
-      <w:r>
-        <w:rPr>
-          <w:sz w:val="32"/>
-          <w:szCs w:val="32"/>
-          <w:lang w:val="en-US"/>
-        </w:rPr>
-        <w:t>chart</w:t>
-      </w:r>
-      <w:r>
-        <w:rPr>
-          <w:sz w:val="32"/>
-          <w:szCs w:val="32"/>
-        </w:rPr>
-        <w:t xml:space="preserve"> </w:t>
-      </w:r>
-      <w:r>
-        <w:rPr>
-          <w:sz w:val="32"/>
-          <w:szCs w:val="32"/>
-        </w:rPr>
-        <w:t>με τα είδη των εξόδων κάθε ημέρα, εβδομάδα, μήνα, χρόνο.</w:t>
+        <w:t>αλλαγές.</w:t>
       </w:r>
     </w:p>
     <w:p>
@@ -2735,401 +3670,42 @@
           <w:sz w:val="32"/>
           <w:szCs w:val="32"/>
         </w:rPr>
-        <w:t>Εναλλακτική Ροή 2:</w:t>
-      </w:r>
-    </w:p>
-    <w:p>
-      <w:pPr>
-        <w:pStyle w:val="a3"/>
-        <w:numPr>
-          <w:ilvl w:val="0"/>
-          <w:numId w:val="10"/>
-        </w:numPr>
-        <w:jc w:val="both"/>
-        <w:rPr>
-          <w:sz w:val="32"/>
-          <w:szCs w:val="32"/>
-        </w:rPr>
-      </w:pPr>
-      <w:r>
-        <w:rPr>
-          <w:sz w:val="32"/>
-          <w:szCs w:val="32"/>
-        </w:rPr>
-        <w:t>Ο χρήστης πατάει το κουμπί «</w:t>
-      </w:r>
-      <w:r>
-        <w:rPr>
-          <w:sz w:val="32"/>
-          <w:szCs w:val="32"/>
-          <w:lang w:val="en-US"/>
-        </w:rPr>
-        <w:t>Add</w:t>
-      </w:r>
-      <w:r>
-        <w:rPr>
-          <w:sz w:val="32"/>
-          <w:szCs w:val="32"/>
-        </w:rPr>
-        <w:t>» στην αρχική καρτέλα των εξόδων.</w:t>
-      </w:r>
-    </w:p>
-    <w:p>
-      <w:pPr>
-        <w:pStyle w:val="a3"/>
-        <w:numPr>
-          <w:ilvl w:val="0"/>
-          <w:numId w:val="10"/>
-        </w:numPr>
-        <w:jc w:val="both"/>
-        <w:rPr>
-          <w:sz w:val="32"/>
-          <w:szCs w:val="32"/>
-        </w:rPr>
-      </w:pPr>
-      <w:r>
-        <w:rPr>
-          <w:sz w:val="32"/>
-          <w:szCs w:val="32"/>
-        </w:rPr>
-        <w:t>Η σελίδα τον ανακατευθύνει στην διαμόρφωση του εξόδου.</w:t>
-      </w:r>
-    </w:p>
-    <w:p>
-      <w:pPr>
-        <w:pStyle w:val="a3"/>
-        <w:numPr>
-          <w:ilvl w:val="0"/>
-          <w:numId w:val="10"/>
-        </w:numPr>
-        <w:jc w:val="both"/>
-        <w:rPr>
-          <w:sz w:val="32"/>
-          <w:szCs w:val="32"/>
-        </w:rPr>
-      </w:pPr>
-      <w:r>
-        <w:rPr>
-          <w:sz w:val="32"/>
-          <w:szCs w:val="32"/>
-        </w:rPr>
-        <w:t>Στο κουτάκι «</w:t>
-      </w:r>
-      <w:r>
-        <w:rPr>
-          <w:sz w:val="32"/>
-          <w:szCs w:val="32"/>
-          <w:lang w:val="en-US"/>
-        </w:rPr>
-        <w:t>cost</w:t>
-      </w:r>
-      <w:r>
-        <w:rPr>
-          <w:sz w:val="32"/>
-          <w:szCs w:val="32"/>
-        </w:rPr>
-        <w:t>» ο χρήστης βάζει το κόστος του εξόδου.</w:t>
-      </w:r>
-    </w:p>
-    <w:p>
-      <w:pPr>
-        <w:pStyle w:val="a3"/>
-        <w:numPr>
-          <w:ilvl w:val="0"/>
-          <w:numId w:val="10"/>
-        </w:numPr>
-        <w:jc w:val="both"/>
-        <w:rPr>
-          <w:sz w:val="32"/>
-          <w:szCs w:val="32"/>
-        </w:rPr>
-      </w:pPr>
-      <w:r>
-        <w:rPr>
-          <w:sz w:val="32"/>
-          <w:szCs w:val="32"/>
-        </w:rPr>
-        <w:t>Στο κουτάκι «</w:t>
-      </w:r>
-      <w:r>
-        <w:rPr>
-          <w:sz w:val="32"/>
-          <w:szCs w:val="32"/>
-          <w:lang w:val="en-US"/>
-        </w:rPr>
-        <w:t>tag</w:t>
-      </w:r>
-      <w:r>
-        <w:rPr>
-          <w:sz w:val="32"/>
-          <w:szCs w:val="32"/>
-        </w:rPr>
-        <w:t>» ο χρήστης διαλέγει το είδος του εξόδου από «</w:t>
-      </w:r>
-      <w:r>
-        <w:rPr>
-          <w:sz w:val="32"/>
-          <w:szCs w:val="32"/>
-          <w:lang w:val="en-US"/>
-        </w:rPr>
-        <w:t>gas</w:t>
-      </w:r>
-      <w:r>
-        <w:rPr>
-          <w:sz w:val="32"/>
-          <w:szCs w:val="32"/>
-        </w:rPr>
-        <w:t>», «</w:t>
-      </w:r>
-      <w:r>
-        <w:rPr>
-          <w:sz w:val="32"/>
-          <w:szCs w:val="32"/>
-          <w:lang w:val="en-US"/>
-        </w:rPr>
-        <w:t>auto</w:t>
-      </w:r>
-      <w:r>
-        <w:rPr>
-          <w:sz w:val="32"/>
-          <w:szCs w:val="32"/>
-        </w:rPr>
-        <w:t xml:space="preserve"> </w:t>
-      </w:r>
-      <w:r>
-        <w:rPr>
-          <w:sz w:val="32"/>
-          <w:szCs w:val="32"/>
-          <w:lang w:val="en-US"/>
-        </w:rPr>
-        <w:t>repair</w:t>
-      </w:r>
-      <w:r>
-        <w:rPr>
-          <w:sz w:val="32"/>
-          <w:szCs w:val="32"/>
-        </w:rPr>
-        <w:t>», «</w:t>
-      </w:r>
-      <w:r>
-        <w:rPr>
-          <w:sz w:val="32"/>
-          <w:szCs w:val="32"/>
-          <w:lang w:val="en-US"/>
-        </w:rPr>
-        <w:t>insurance</w:t>
-      </w:r>
-      <w:r>
-        <w:rPr>
-          <w:sz w:val="32"/>
-          <w:szCs w:val="32"/>
-        </w:rPr>
-        <w:t>», «</w:t>
-      </w:r>
-      <w:r>
-        <w:rPr>
-          <w:sz w:val="32"/>
-          <w:szCs w:val="32"/>
-          <w:lang w:val="en-US"/>
-        </w:rPr>
-        <w:t>tolls</w:t>
-      </w:r>
-      <w:r>
-        <w:rPr>
-          <w:sz w:val="32"/>
-          <w:szCs w:val="32"/>
-        </w:rPr>
-        <w:t>», «</w:t>
-      </w:r>
-      <w:r>
-        <w:rPr>
-          <w:sz w:val="32"/>
-          <w:szCs w:val="32"/>
-          <w:lang w:val="en-US"/>
-        </w:rPr>
-        <w:t>roadside</w:t>
-      </w:r>
-      <w:r>
-        <w:rPr>
-          <w:sz w:val="32"/>
-          <w:szCs w:val="32"/>
-        </w:rPr>
-        <w:t xml:space="preserve"> </w:t>
-      </w:r>
-      <w:r>
-        <w:rPr>
-          <w:sz w:val="32"/>
-          <w:szCs w:val="32"/>
-          <w:lang w:val="en-US"/>
-        </w:rPr>
-        <w:t>assistance</w:t>
-      </w:r>
-      <w:r>
-        <w:rPr>
-          <w:sz w:val="32"/>
-          <w:szCs w:val="32"/>
-        </w:rPr>
-        <w:t>».</w:t>
-      </w:r>
-    </w:p>
-    <w:p>
-      <w:pPr>
-        <w:pStyle w:val="a3"/>
-        <w:numPr>
-          <w:ilvl w:val="0"/>
-          <w:numId w:val="10"/>
-        </w:numPr>
-        <w:jc w:val="both"/>
-        <w:rPr>
-          <w:sz w:val="32"/>
-          <w:szCs w:val="32"/>
-        </w:rPr>
-      </w:pPr>
-      <w:r>
-        <w:rPr>
-          <w:sz w:val="32"/>
-          <w:szCs w:val="32"/>
-        </w:rPr>
-        <w:t>Στο κουτάκι «</w:t>
-      </w:r>
-      <w:r>
-        <w:rPr>
-          <w:sz w:val="32"/>
-          <w:szCs w:val="32"/>
-          <w:lang w:val="en-US"/>
-        </w:rPr>
-        <w:t>date</w:t>
-      </w:r>
-      <w:r>
-        <w:rPr>
-          <w:sz w:val="32"/>
-          <w:szCs w:val="32"/>
-        </w:rPr>
-        <w:t>» ο χρήστης βάζει την ημερομηνία.</w:t>
-      </w:r>
-    </w:p>
-    <w:p>
-      <w:pPr>
-        <w:pStyle w:val="a3"/>
-        <w:numPr>
-          <w:ilvl w:val="0"/>
-          <w:numId w:val="10"/>
-        </w:numPr>
-        <w:jc w:val="both"/>
-        <w:rPr>
-          <w:sz w:val="32"/>
-          <w:szCs w:val="32"/>
-        </w:rPr>
-      </w:pPr>
-      <w:r>
-        <w:rPr>
-          <w:sz w:val="32"/>
-          <w:szCs w:val="32"/>
-        </w:rPr>
-        <w:t>Ο χρήστης πατάει το κουμπί «προσθήκη» για να προσθέσει έξοδο</w:t>
-      </w:r>
-    </w:p>
-    <w:p>
-      <w:pPr>
-        <w:ind w:left="720"/>
-        <w:rPr>
-          <w:sz w:val="32"/>
-          <w:szCs w:val="32"/>
-        </w:rPr>
-      </w:pPr>
-      <w:r>
-        <w:rPr>
-          <w:sz w:val="32"/>
-          <w:szCs w:val="32"/>
-        </w:rPr>
-        <w:lastRenderedPageBreak/>
-        <w:t xml:space="preserve"> </w:t>
-      </w:r>
-      <w:r>
-        <w:rPr>
-          <w:sz w:val="32"/>
-          <w:szCs w:val="32"/>
-        </w:rPr>
-        <w:t xml:space="preserve"> </w:t>
-      </w:r>
-      <w:r>
-        <w:rPr>
-          <w:sz w:val="32"/>
-          <w:szCs w:val="32"/>
-        </w:rPr>
-        <w:t xml:space="preserve">   </w:t>
-      </w:r>
-      <w:r>
-        <w:rPr>
-          <w:sz w:val="32"/>
-          <w:szCs w:val="32"/>
-        </w:rPr>
-        <w:t>Εναλλακτική Ροή 3:</w:t>
-      </w:r>
-    </w:p>
-    <w:p>
-      <w:pPr>
-        <w:pStyle w:val="a3"/>
-        <w:numPr>
-          <w:ilvl w:val="0"/>
-          <w:numId w:val="12"/>
-        </w:numPr>
-        <w:rPr>
-          <w:sz w:val="32"/>
-          <w:szCs w:val="32"/>
-        </w:rPr>
-      </w:pPr>
-      <w:r>
-        <w:rPr>
-          <w:sz w:val="32"/>
-          <w:szCs w:val="32"/>
-        </w:rPr>
-        <w:t xml:space="preserve">Ο χρήστης </w:t>
-      </w:r>
-      <w:r>
-        <w:rPr>
-          <w:sz w:val="32"/>
-          <w:szCs w:val="32"/>
-        </w:rPr>
-        <w:t>με</w:t>
-      </w:r>
-      <w:r>
-        <w:rPr>
-          <w:sz w:val="32"/>
-          <w:szCs w:val="32"/>
-        </w:rPr>
-        <w:t xml:space="preserve"> το κουμπί «</w:t>
-      </w:r>
-      <w:r>
-        <w:rPr>
-          <w:sz w:val="32"/>
-          <w:szCs w:val="32"/>
-          <w:lang w:val="en-US"/>
-        </w:rPr>
-        <w:t>Edit</w:t>
-      </w:r>
-      <w:r>
-        <w:rPr>
-          <w:sz w:val="32"/>
-          <w:szCs w:val="32"/>
-        </w:rPr>
-        <w:t>» μπορεί να επεξεργαστεί όλες τις καταχωρήσεις εξόδων που έχει κάνει</w:t>
-      </w:r>
-      <w:r>
-        <w:rPr>
-          <w:sz w:val="32"/>
-          <w:szCs w:val="32"/>
-        </w:rPr>
-        <w:t>.</w:t>
-      </w:r>
-    </w:p>
-    <w:p>
-      <w:pPr>
-        <w:pStyle w:val="a3"/>
-        <w:numPr>
-          <w:ilvl w:val="0"/>
-          <w:numId w:val="12"/>
-        </w:numPr>
+        <w:t>2.γ.5 Ο χρήστης πραγματοποιεί τις αλλαγές και τις αποθηκεύει.</w:t>
+      </w:r>
+    </w:p>
+    <w:p>
+      <w:pPr>
+        <w:ind w:left="1080"/>
+        <w:jc w:val="both"/>
+        <w:rPr>
+          <w:sz w:val="32"/>
+          <w:szCs w:val="32"/>
+        </w:rPr>
+      </w:pPr>
+      <w:r>
+        <w:rPr>
+          <w:sz w:val="32"/>
+          <w:szCs w:val="32"/>
+        </w:rPr>
+        <w:t xml:space="preserve">2.γ.6 Το σύστημα τις ανεβάζει και τον επιστρέφει στο αρχικό </w:t>
+      </w:r>
+      <w:r>
+        <w:rPr>
+          <w:sz w:val="32"/>
+          <w:szCs w:val="32"/>
+        </w:rPr>
+        <w:t xml:space="preserve">μενού εξόδων </w:t>
+      </w:r>
+      <w:r>
+        <w:rPr>
+          <w:sz w:val="32"/>
+          <w:szCs w:val="32"/>
+        </w:rPr>
+        <w:t>(Βήμα 2).</w:t>
+      </w:r>
+    </w:p>
+    <w:p>
+      <w:pPr>
         <w:rPr>
           <w:b/>
           <w:bCs/>
@@ -3137,43 +3713,6 @@
           <w:szCs w:val="32"/>
         </w:rPr>
       </w:pPr>
-      <w:r>
-        <w:rPr>
-          <w:sz w:val="32"/>
-          <w:szCs w:val="32"/>
-        </w:rPr>
-        <w:t xml:space="preserve">Εμφανίζεται το μενού επεξεργασίας, όμοια με το </w:t>
-      </w:r>
-      <w:r>
-        <w:rPr>
-          <w:sz w:val="32"/>
-          <w:szCs w:val="32"/>
-          <w:lang w:val="en-US"/>
-        </w:rPr>
-        <w:t>edit</w:t>
-      </w:r>
-      <w:r>
-        <w:rPr>
-          <w:sz w:val="32"/>
-          <w:szCs w:val="32"/>
-        </w:rPr>
-        <w:t xml:space="preserve"> του </w:t>
-      </w:r>
-      <w:r>
-        <w:rPr>
-          <w:sz w:val="32"/>
-          <w:szCs w:val="32"/>
-          <w:lang w:val="en-US"/>
-        </w:rPr>
-        <w:t>forum</w:t>
-      </w:r>
-      <w:r>
-        <w:rPr>
-          <w:sz w:val="32"/>
-          <w:szCs w:val="32"/>
-        </w:rPr>
-        <w:t>.</w:t>
-      </w:r>
     </w:p>
     <w:sectPr>
       <w:pgSz w:w="11906" w:h="16838"/>
@@ -3188,6 +3727,95 @@
 <file path=word/numbering.xml><?xml version="1.0" encoding="utf-8"?>
 <w:numbering xmlns:wpc="http://schemas.microsoft.com/office/word/2010/wordprocessingCanvas" xmlns:cx="http://schemas.microsoft.com/office/drawing/2014/chartex" xmlns:cx1="http://schemas.microsoft.com/office/drawing/2015/9/8/chartex" xmlns:cx2="http://schemas.microsoft.com/office/drawing/2015/10/21/chartex" xmlns:cx3="http://schemas.microsoft.com/office/drawing/2016/5/9/chartex" xmlns:cx4="http://schemas.microsoft.com/office/drawing/2016/5/10/chartex" xmlns:cx5="http://schemas.microsoft.com/office/drawing/2016/5/11/chartex" xmlns:cx6="http://schemas.microsoft.com/office/drawing/2016/5/12/chartex" xmlns:cx7="http://schemas.microsoft.com/office/drawing/2016/5/13/chartex" xmlns:cx8="http://schemas.microsoft.com/office/drawing/2016/5/14/chartex" xmlns:mc="http://schemas.openxmlformats.org/markup-compatibility/2006" xmlns:aink="http://schemas.microsoft.com/office/drawing/2016/ink" xmlns:am3d="http://schemas.microsoft.com/office/drawing/2017/model3d" xmlns:o="urn:schemas-microsoft-com:office:office" xmlns:oel="http://schemas.microsoft.com/office/2019/extlst" xmlns:r="http://schemas.openxmlformats.org/officeDocument/2006/relationships" xmlns:m="http://schemas.openxmlformats.org/officeDocument/2006/math" xmlns:v="urn:schemas-microsoft-com:vml" xmlns:wp14="http://schemas.microsoft.com/office/word/2010/wordprocessingDrawing" xmlns:wp="http://schemas.openxmlformats.org/drawingml/2006/wordprocessingDrawing" xmlns:w10="urn:schemas-microsoft-com:office:word" xmlns:w="http://schemas.openxmlformats.org/wordprocessingml/2006/main" xmlns:w14="http://schemas.microsoft.com/office/word/2010/wordml" xmlns:w15="http://schemas.microsoft.com/office/word/2012/wordml" xmlns:w16cex="http://schemas.microsoft.com/office/word/2018/wordml/cex" xmlns:w16cid="http://schemas.microsoft.com/office/word/2016/wordml/cid" xmlns:w16="http://schemas.microsoft.com/office/word/2018/wordml" xmlns:w16du="http://schemas.microsoft.com/office/word/2023/wordml/word16du" xmlns:w16sdtdh="http://schemas.microsoft.com/office/word/2020/wordml/sdtdatahash" xmlns:w16se="http://schemas.microsoft.com/office/word/2015/wordml/symex" xmlns:wpg="http://schemas.microsoft.com/office/word/2010/wordprocessingGroup" xmlns:wpi="http://schemas.microsoft.com/office/word/2010/wordprocessingInk" xmlns:wne="http://schemas.microsoft.com/office/word/2006/wordml" xmlns:wps="http://schemas.microsoft.com/office/word/2010/wordprocessingShape" mc:Ignorable="w14 w15 w16se w16cid w16 w16cex w16sdtdh wp14">
   <w:abstractNum w:abstractNumId="0" w15:restartNumberingAfterBreak="0">
+    <w:nsid w:val="0E1D338A"/>
+    <w:multiLevelType w:val="hybridMultilevel"/>
+    <w:tmpl w:val="26A01496"/>
+    <w:lvl w:ilvl="0" w:tplc="FFFFFFFF">
+      <w:start w:val="1"/>
+      <w:numFmt w:val="decimal"/>
+      <w:lvlText w:val="%1."/>
+      <w:lvlJc w:val="left"/>
+      <w:pPr>
+        <w:ind w:left="1210" w:hanging="360"/>
+      </w:pPr>
+      <w:rPr>
+        <w:rFonts w:hint="default"/>
+      </w:rPr>
+    </w:lvl>
+    <w:lvl w:ilvl="1" w:tplc="FFFFFFFF" w:tentative="1">
+      <w:start w:val="1"/>
+      <w:numFmt w:val="lowerLetter"/>
+      <w:lvlText w:val="%2."/>
+      <w:lvlJc w:val="left"/>
+      <w:pPr>
+        <w:ind w:left="1930" w:hanging="360"/>
+      </w:pPr>
+    </w:lvl>
+    <w:lvl w:ilvl="2" w:tplc="FFFFFFFF" w:tentative="1">
+      <w:start w:val="1"/>
+      <w:numFmt w:val="lowerRoman"/>
+      <w:lvlText w:val="%3."/>
+      <w:lvlJc w:val="right"/>
+      <w:pPr>
+        <w:ind w:left="2650" w:hanging="180"/>
+      </w:pPr>
+    </w:lvl>
+    <w:lvl w:ilvl="3" w:tplc="FFFFFFFF" w:tentative="1">
+      <w:start w:val="1"/>
+      <w:numFmt w:val="decimal"/>
+      <w:lvlText w:val="%4."/>
+      <w:lvlJc w:val="left"/>
+      <w:pPr>
+        <w:ind w:left="3370" w:hanging="360"/>
+      </w:pPr>
+    </w:lvl>
+    <w:lvl w:ilvl="4" w:tplc="FFFFFFFF" w:tentative="1">
+      <w:start w:val="1"/>
+      <w:numFmt w:val="lowerLetter"/>
+      <w:lvlText w:val="%5."/>
+      <w:lvlJc w:val="left"/>
+      <w:pPr>
+        <w:ind w:left="4090" w:hanging="360"/>
+      </w:pPr>
+    </w:lvl>
+    <w:lvl w:ilvl="5" w:tplc="FFFFFFFF" w:tentative="1">
+      <w:start w:val="1"/>
+      <w:numFmt w:val="lowerRoman"/>
+      <w:lvlText w:val="%6."/>
+      <w:lvlJc w:val="right"/>
+      <w:pPr>
+        <w:ind w:left="4810" w:hanging="180"/>
+      </w:pPr>
+    </w:lvl>
+    <w:lvl w:ilvl="6" w:tplc="FFFFFFFF" w:tentative="1">
+      <w:start w:val="1"/>
+      <w:numFmt w:val="decimal"/>
+      <w:lvlText w:val="%7."/>
+      <w:lvlJc w:val="left"/>
+      <w:pPr>
+        <w:ind w:left="5530" w:hanging="360"/>
+      </w:pPr>
+    </w:lvl>
+    <w:lvl w:ilvl="7" w:tplc="FFFFFFFF" w:tentative="1">
+      <w:start w:val="1"/>
+      <w:numFmt w:val="lowerLetter"/>
+      <w:lvlText w:val="%8."/>
+      <w:lvlJc w:val="left"/>
+      <w:pPr>
+        <w:ind w:left="6250" w:hanging="360"/>
+      </w:pPr>
+    </w:lvl>
+    <w:lvl w:ilvl="8" w:tplc="FFFFFFFF" w:tentative="1">
+      <w:start w:val="1"/>
+      <w:numFmt w:val="lowerRoman"/>
+      <w:lvlText w:val="%9."/>
+      <w:lvlJc w:val="right"/>
+      <w:pPr>
+        <w:ind w:left="6970" w:hanging="180"/>
+      </w:pPr>
+    </w:lvl>
+  </w:abstractNum>
+  <w:abstractNum w:abstractNumId="1" w15:restartNumberingAfterBreak="0">
     <w:nsid w:val="18E710CC"/>
     <w:multiLevelType w:val="hybridMultilevel"/>
     <w:tmpl w:val="D6D2EA34"/>
@@ -3276,7 +3904,7 @@
       </w:pPr>
     </w:lvl>
   </w:abstractNum>
-  <w:abstractNum w:abstractNumId="1" w15:restartNumberingAfterBreak="0">
+  <w:abstractNum w:abstractNumId="2" w15:restartNumberingAfterBreak="0">
     <w:nsid w:val="1DAA3CA1"/>
     <w:multiLevelType w:val="hybridMultilevel"/>
     <w:tmpl w:val="49B4D760"/>
@@ -3365,7 +3993,7 @@
       </w:pPr>
     </w:lvl>
   </w:abstractNum>
-  <w:abstractNum w:abstractNumId="2" w15:restartNumberingAfterBreak="0">
+  <w:abstractNum w:abstractNumId="3" w15:restartNumberingAfterBreak="0">
     <w:nsid w:val="2B296FF9"/>
     <w:multiLevelType w:val="hybridMultilevel"/>
     <w:tmpl w:val="3D983B44"/>
@@ -3454,7 +4082,7 @@
       </w:pPr>
     </w:lvl>
   </w:abstractNum>
-  <w:abstractNum w:abstractNumId="3" w15:restartNumberingAfterBreak="0">
+  <w:abstractNum w:abstractNumId="4" w15:restartNumberingAfterBreak="0">
     <w:nsid w:val="2E6A537B"/>
     <w:multiLevelType w:val="hybridMultilevel"/>
     <w:tmpl w:val="8F3EC0D0"/>
@@ -3464,7 +4092,7 @@
       <w:lvlText w:val="%1."/>
       <w:lvlJc w:val="left"/>
       <w:pPr>
-        <w:ind w:left="1080" w:hanging="360"/>
+        <w:ind w:left="1068" w:hanging="360"/>
       </w:pPr>
       <w:rPr>
         <w:rFonts w:hint="default"/>
@@ -3476,7 +4104,7 @@
       <w:lvlText w:val="%2."/>
       <w:lvlJc w:val="left"/>
       <w:pPr>
-        <w:ind w:left="1800" w:hanging="360"/>
+        <w:ind w:left="1788" w:hanging="360"/>
       </w:pPr>
     </w:lvl>
     <w:lvl w:ilvl="2" w:tplc="0408001B" w:tentative="1">
@@ -3485,7 +4113,7 @@
       <w:lvlText w:val="%3."/>
       <w:lvlJc w:val="right"/>
       <w:pPr>
-        <w:ind w:left="2520" w:hanging="180"/>
+        <w:ind w:left="2508" w:hanging="180"/>
       </w:pPr>
     </w:lvl>
     <w:lvl w:ilvl="3" w:tplc="0408000F" w:tentative="1">
@@ -3494,7 +4122,7 @@
       <w:lvlText w:val="%4."/>
       <w:lvlJc w:val="left"/>
       <w:pPr>
-        <w:ind w:left="3240" w:hanging="360"/>
+        <w:ind w:left="3228" w:hanging="360"/>
       </w:pPr>
     </w:lvl>
     <w:lvl w:ilvl="4" w:tplc="04080019" w:tentative="1">
@@ -3503,7 +4131,7 @@
       <w:lvlText w:val="%5."/>
       <w:lvlJc w:val="left"/>
       <w:pPr>
-        <w:ind w:left="3960" w:hanging="360"/>
+        <w:ind w:left="3948" w:hanging="360"/>
       </w:pPr>
     </w:lvl>
     <w:lvl w:ilvl="5" w:tplc="0408001B" w:tentative="1">
@@ -3512,7 +4140,7 @@
       <w:lvlText w:val="%6."/>
       <w:lvlJc w:val="right"/>
       <w:pPr>
-        <w:ind w:left="4680" w:hanging="180"/>
+        <w:ind w:left="4668" w:hanging="180"/>
       </w:pPr>
     </w:lvl>
     <w:lvl w:ilvl="6" w:tplc="0408000F" w:tentative="1">
@@ -3521,7 +4149,7 @@
       <w:lvlText w:val="%7."/>
       <w:lvlJc w:val="left"/>
       <w:pPr>
-        <w:ind w:left="5400" w:hanging="360"/>
+        <w:ind w:left="5388" w:hanging="360"/>
       </w:pPr>
     </w:lvl>
     <w:lvl w:ilvl="7" w:tplc="04080019" w:tentative="1">
@@ -3530,7 +4158,7 @@
       <w:lvlText w:val="%8."/>
       <w:lvlJc w:val="left"/>
       <w:pPr>
-        <w:ind w:left="6120" w:hanging="360"/>
+        <w:ind w:left="6108" w:hanging="360"/>
       </w:pPr>
     </w:lvl>
     <w:lvl w:ilvl="8" w:tplc="0408001B" w:tentative="1">
@@ -3539,11 +4167,11 @@
       <w:lvlText w:val="%9."/>
       <w:lvlJc w:val="right"/>
       <w:pPr>
-        <w:ind w:left="6840" w:hanging="180"/>
+        <w:ind w:left="6828" w:hanging="180"/>
       </w:pPr>
     </w:lvl>
   </w:abstractNum>
-  <w:abstractNum w:abstractNumId="4" w15:restartNumberingAfterBreak="0">
+  <w:abstractNum w:abstractNumId="5" w15:restartNumberingAfterBreak="0">
     <w:nsid w:val="39E308F6"/>
     <w:multiLevelType w:val="hybridMultilevel"/>
     <w:tmpl w:val="79BEEE8C"/>
@@ -3553,7 +4181,7 @@
       <w:lvlText w:val="%1."/>
       <w:lvlJc w:val="left"/>
       <w:pPr>
-        <w:ind w:left="1080" w:hanging="360"/>
+        <w:ind w:left="1352" w:hanging="360"/>
       </w:pPr>
       <w:rPr>
         <w:rFonts w:hint="default"/>
@@ -3565,7 +4193,7 @@
       <w:lvlText w:val="%2."/>
       <w:lvlJc w:val="left"/>
       <w:pPr>
-        <w:ind w:left="1800" w:hanging="360"/>
+        <w:ind w:left="2072" w:hanging="360"/>
       </w:pPr>
     </w:lvl>
     <w:lvl w:ilvl="2" w:tplc="0408001B" w:tentative="1">
@@ -3574,7 +4202,7 @@
       <w:lvlText w:val="%3."/>
       <w:lvlJc w:val="right"/>
       <w:pPr>
-        <w:ind w:left="2520" w:hanging="180"/>
+        <w:ind w:left="2792" w:hanging="180"/>
       </w:pPr>
     </w:lvl>
     <w:lvl w:ilvl="3" w:tplc="0408000F" w:tentative="1">
@@ -3583,7 +4211,7 @@
       <w:lvlText w:val="%4."/>
       <w:lvlJc w:val="left"/>
       <w:pPr>
-        <w:ind w:left="3240" w:hanging="360"/>
+        <w:ind w:left="3512" w:hanging="360"/>
       </w:pPr>
     </w:lvl>
     <w:lvl w:ilvl="4" w:tplc="04080019" w:tentative="1">
@@ -3592,7 +4220,7 @@
       <w:lvlText w:val="%5."/>
       <w:lvlJc w:val="left"/>
       <w:pPr>
-        <w:ind w:left="3960" w:hanging="360"/>
+        <w:ind w:left="4232" w:hanging="360"/>
       </w:pPr>
     </w:lvl>
     <w:lvl w:ilvl="5" w:tplc="0408001B" w:tentative="1">
@@ -3601,7 +4229,7 @@
       <w:lvlText w:val="%6."/>
       <w:lvlJc w:val="right"/>
       <w:pPr>
-        <w:ind w:left="4680" w:hanging="180"/>
+        <w:ind w:left="4952" w:hanging="180"/>
       </w:pPr>
     </w:lvl>
     <w:lvl w:ilvl="6" w:tplc="0408000F" w:tentative="1">
@@ -3610,7 +4238,7 @@
       <w:lvlText w:val="%7."/>
       <w:lvlJc w:val="left"/>
       <w:pPr>
-        <w:ind w:left="5400" w:hanging="360"/>
+        <w:ind w:left="5672" w:hanging="360"/>
       </w:pPr>
     </w:lvl>
     <w:lvl w:ilvl="7" w:tplc="04080019" w:tentative="1">
@@ -3619,7 +4247,7 @@
       <w:lvlText w:val="%8."/>
       <w:lvlJc w:val="left"/>
       <w:pPr>
-        <w:ind w:left="6120" w:hanging="360"/>
+        <w:ind w:left="6392" w:hanging="360"/>
       </w:pPr>
     </w:lvl>
     <w:lvl w:ilvl="8" w:tplc="0408001B" w:tentative="1">
@@ -3628,11 +4256,11 @@
       <w:lvlText w:val="%9."/>
       <w:lvlJc w:val="right"/>
       <w:pPr>
-        <w:ind w:left="6840" w:hanging="180"/>
+        <w:ind w:left="7112" w:hanging="180"/>
       </w:pPr>
     </w:lvl>
   </w:abstractNum>
-  <w:abstractNum w:abstractNumId="5" w15:restartNumberingAfterBreak="0">
+  <w:abstractNum w:abstractNumId="6" w15:restartNumberingAfterBreak="0">
     <w:nsid w:val="3D715437"/>
     <w:multiLevelType w:val="hybridMultilevel"/>
     <w:tmpl w:val="26A01496"/>
@@ -3721,7 +4349,7 @@
       </w:pPr>
     </w:lvl>
   </w:abstractNum>
-  <w:abstractNum w:abstractNumId="6" w15:restartNumberingAfterBreak="0">
+  <w:abstractNum w:abstractNumId="7" w15:restartNumberingAfterBreak="0">
     <w:nsid w:val="531355B7"/>
     <w:multiLevelType w:val="hybridMultilevel"/>
     <w:tmpl w:val="199247BC"/>
@@ -3812,7 +4440,7 @@
       </w:pPr>
     </w:lvl>
   </w:abstractNum>
-  <w:abstractNum w:abstractNumId="7" w15:restartNumberingAfterBreak="0">
+  <w:abstractNum w:abstractNumId="8" w15:restartNumberingAfterBreak="0">
     <w:nsid w:val="55415938"/>
     <w:multiLevelType w:val="hybridMultilevel"/>
     <w:tmpl w:val="F0081600"/>
@@ -3822,7 +4450,7 @@
       <w:lvlText w:val="%1."/>
       <w:lvlJc w:val="left"/>
       <w:pPr>
-        <w:ind w:left="1080" w:hanging="360"/>
+        <w:ind w:left="1210" w:hanging="360"/>
       </w:pPr>
       <w:rPr>
         <w:rFonts w:hint="default"/>
@@ -3834,7 +4462,7 @@
       <w:lvlText w:val="%2."/>
       <w:lvlJc w:val="left"/>
       <w:pPr>
-        <w:ind w:left="1800" w:hanging="360"/>
+        <w:ind w:left="1930" w:hanging="360"/>
       </w:pPr>
     </w:lvl>
     <w:lvl w:ilvl="2" w:tplc="0408001B" w:tentative="1">
@@ -3843,7 +4471,7 @@
       <w:lvlText w:val="%3."/>
       <w:lvlJc w:val="right"/>
       <w:pPr>
-        <w:ind w:left="2520" w:hanging="180"/>
+        <w:ind w:left="2650" w:hanging="180"/>
       </w:pPr>
     </w:lvl>
     <w:lvl w:ilvl="3" w:tplc="0408000F" w:tentative="1">
@@ -3852,7 +4480,7 @@
       <w:lvlText w:val="%4."/>
       <w:lvlJc w:val="left"/>
       <w:pPr>
-        <w:ind w:left="3240" w:hanging="360"/>
+        <w:ind w:left="3370" w:hanging="360"/>
       </w:pPr>
     </w:lvl>
     <w:lvl w:ilvl="4" w:tplc="04080019" w:tentative="1">
@@ -3861,7 +4489,7 @@
       <w:lvlText w:val="%5."/>
       <w:lvlJc w:val="left"/>
       <w:pPr>
-        <w:ind w:left="3960" w:hanging="360"/>
+        <w:ind w:left="4090" w:hanging="360"/>
       </w:pPr>
     </w:lvl>
     <w:lvl w:ilvl="5" w:tplc="0408001B" w:tentative="1">
@@ -3870,7 +4498,7 @@
       <w:lvlText w:val="%6."/>
       <w:lvlJc w:val="right"/>
       <w:pPr>
-        <w:ind w:left="4680" w:hanging="180"/>
+        <w:ind w:left="4810" w:hanging="180"/>
       </w:pPr>
     </w:lvl>
     <w:lvl w:ilvl="6" w:tplc="0408000F" w:tentative="1">
@@ -3879,7 +4507,7 @@
       <w:lvlText w:val="%7."/>
       <w:lvlJc w:val="left"/>
       <w:pPr>
-        <w:ind w:left="5400" w:hanging="360"/>
+        <w:ind w:left="5530" w:hanging="360"/>
       </w:pPr>
     </w:lvl>
     <w:lvl w:ilvl="7" w:tplc="04080019" w:tentative="1">
@@ -3888,7 +4516,7 @@
       <w:lvlText w:val="%8."/>
       <w:lvlJc w:val="left"/>
       <w:pPr>
-        <w:ind w:left="6120" w:hanging="360"/>
+        <w:ind w:left="6250" w:hanging="360"/>
       </w:pPr>
     </w:lvl>
     <w:lvl w:ilvl="8" w:tplc="0408001B" w:tentative="1">
@@ -3897,11 +4525,11 @@
       <w:lvlText w:val="%9."/>
       <w:lvlJc w:val="right"/>
       <w:pPr>
-        <w:ind w:left="6840" w:hanging="180"/>
+        <w:ind w:left="6970" w:hanging="180"/>
       </w:pPr>
     </w:lvl>
   </w:abstractNum>
-  <w:abstractNum w:abstractNumId="8" w15:restartNumberingAfterBreak="0">
+  <w:abstractNum w:abstractNumId="9" w15:restartNumberingAfterBreak="0">
     <w:nsid w:val="58F33194"/>
     <w:multiLevelType w:val="hybridMultilevel"/>
     <w:tmpl w:val="EA8A69F6"/>
@@ -3990,7 +4618,7 @@
       </w:pPr>
     </w:lvl>
   </w:abstractNum>
-  <w:abstractNum w:abstractNumId="9" w15:restartNumberingAfterBreak="0">
+  <w:abstractNum w:abstractNumId="10" w15:restartNumberingAfterBreak="0">
     <w:nsid w:val="622278C6"/>
     <w:multiLevelType w:val="hybridMultilevel"/>
     <w:tmpl w:val="C8F4DAE6"/>
@@ -4000,7 +4628,7 @@
       <w:lvlText w:val="%1."/>
       <w:lvlJc w:val="left"/>
       <w:pPr>
-        <w:ind w:left="1440" w:hanging="360"/>
+        <w:ind w:left="1777" w:hanging="360"/>
       </w:pPr>
       <w:rPr>
         <w:rFonts w:hint="default"/>
@@ -4012,7 +4640,7 @@
       <w:lvlText w:val="%2."/>
       <w:lvlJc w:val="left"/>
       <w:pPr>
-        <w:ind w:left="2160" w:hanging="360"/>
+        <w:ind w:left="2497" w:hanging="360"/>
       </w:pPr>
     </w:lvl>
     <w:lvl w:ilvl="2" w:tplc="0408001B" w:tentative="1">
@@ -4021,7 +4649,7 @@
       <w:lvlText w:val="%3."/>
       <w:lvlJc w:val="right"/>
       <w:pPr>
-        <w:ind w:left="2880" w:hanging="180"/>
+        <w:ind w:left="3217" w:hanging="180"/>
       </w:pPr>
     </w:lvl>
     <w:lvl w:ilvl="3" w:tplc="0408000F" w:tentative="1">
@@ -4030,7 +4658,7 @@
       <w:lvlText w:val="%4."/>
       <w:lvlJc w:val="left"/>
       <w:pPr>
-        <w:ind w:left="3600" w:hanging="360"/>
+        <w:ind w:left="3937" w:hanging="360"/>
       </w:pPr>
     </w:lvl>
     <w:lvl w:ilvl="4" w:tplc="04080019" w:tentative="1">
@@ -4039,7 +4667,7 @@
       <w:lvlText w:val="%5."/>
       <w:lvlJc w:val="left"/>
       <w:pPr>
-        <w:ind w:left="4320" w:hanging="360"/>
+        <w:ind w:left="4657" w:hanging="360"/>
       </w:pPr>
     </w:lvl>
     <w:lvl w:ilvl="5" w:tplc="0408001B" w:tentative="1">
@@ -4048,7 +4676,7 @@
       <w:lvlText w:val="%6."/>
       <w:lvlJc w:val="right"/>
       <w:pPr>
-        <w:ind w:left="5040" w:hanging="180"/>
+        <w:ind w:left="5377" w:hanging="180"/>
       </w:pPr>
     </w:lvl>
     <w:lvl w:ilvl="6" w:tplc="0408000F" w:tentative="1">
@@ -4057,7 +4685,7 @@
       <w:lvlText w:val="%7."/>
       <w:lvlJc w:val="left"/>
       <w:pPr>
-        <w:ind w:left="5760" w:hanging="360"/>
+        <w:ind w:left="6097" w:hanging="360"/>
       </w:pPr>
     </w:lvl>
     <w:lvl w:ilvl="7" w:tplc="04080019" w:tentative="1">
@@ -4066,7 +4694,7 @@
       <w:lvlText w:val="%8."/>
       <w:lvlJc w:val="left"/>
       <w:pPr>
-        <w:ind w:left="6480" w:hanging="360"/>
+        <w:ind w:left="6817" w:hanging="360"/>
       </w:pPr>
     </w:lvl>
     <w:lvl w:ilvl="8" w:tplc="0408001B" w:tentative="1">
@@ -4075,11 +4703,11 @@
       <w:lvlText w:val="%9."/>
       <w:lvlJc w:val="right"/>
       <w:pPr>
-        <w:ind w:left="7200" w:hanging="180"/>
+        <w:ind w:left="7537" w:hanging="180"/>
       </w:pPr>
     </w:lvl>
   </w:abstractNum>
-  <w:abstractNum w:abstractNumId="10" w15:restartNumberingAfterBreak="0">
+  <w:abstractNum w:abstractNumId="11" w15:restartNumberingAfterBreak="0">
     <w:nsid w:val="633A7C31"/>
     <w:multiLevelType w:val="hybridMultilevel"/>
     <w:tmpl w:val="704804D2"/>
@@ -4168,7 +4796,7 @@
       </w:pPr>
     </w:lvl>
   </w:abstractNum>
-  <w:abstractNum w:abstractNumId="11" w15:restartNumberingAfterBreak="0">
+  <w:abstractNum w:abstractNumId="12" w15:restartNumberingAfterBreak="0">
     <w:nsid w:val="76AE497E"/>
     <w:multiLevelType w:val="hybridMultilevel"/>
     <w:tmpl w:val="9BFA5AF4"/>
@@ -4258,40 +4886,43 @@
     </w:lvl>
   </w:abstractNum>
   <w:num w:numId="1" w16cid:durableId="86578239">
+    <w:abstractNumId w:val="9"/>
+  </w:num>
+  <w:num w:numId="2" w16cid:durableId="157817114">
+    <w:abstractNumId w:val="6"/>
+  </w:num>
+  <w:num w:numId="3" w16cid:durableId="1540973847">
     <w:abstractNumId w:val="8"/>
   </w:num>
-  <w:num w:numId="2" w16cid:durableId="157817114">
+  <w:num w:numId="4" w16cid:durableId="1762025140">
+    <w:abstractNumId w:val="11"/>
+  </w:num>
+  <w:num w:numId="5" w16cid:durableId="1110970583">
+    <w:abstractNumId w:val="2"/>
+  </w:num>
+  <w:num w:numId="6" w16cid:durableId="2131706566">
+    <w:abstractNumId w:val="12"/>
+  </w:num>
+  <w:num w:numId="7" w16cid:durableId="1901162078">
+    <w:abstractNumId w:val="1"/>
+  </w:num>
+  <w:num w:numId="8" w16cid:durableId="1540820943">
+    <w:abstractNumId w:val="3"/>
+  </w:num>
+  <w:num w:numId="9" w16cid:durableId="641617742">
+    <w:abstractNumId w:val="4"/>
+  </w:num>
+  <w:num w:numId="10" w16cid:durableId="219823750">
+    <w:abstractNumId w:val="10"/>
+  </w:num>
+  <w:num w:numId="11" w16cid:durableId="1034886441">
     <w:abstractNumId w:val="5"/>
   </w:num>
-  <w:num w:numId="3" w16cid:durableId="1540973847">
+  <w:num w:numId="12" w16cid:durableId="279579432">
     <w:abstractNumId w:val="7"/>
   </w:num>
-  <w:num w:numId="4" w16cid:durableId="1762025140">
-    <w:abstractNumId w:val="10"/>
-  </w:num>
-  <w:num w:numId="5" w16cid:durableId="1110970583">
-    <w:abstractNumId w:val="1"/>
-  </w:num>
-  <w:num w:numId="6" w16cid:durableId="2131706566">
-    <w:abstractNumId w:val="11"/>
-  </w:num>
-  <w:num w:numId="7" w16cid:durableId="1901162078">
+  <w:num w:numId="13" w16cid:durableId="1927298124">
     <w:abstractNumId w:val="0"/>
-  </w:num>
-  <w:num w:numId="8" w16cid:durableId="1540820943">
-    <w:abstractNumId w:val="2"/>
-  </w:num>
-  <w:num w:numId="9" w16cid:durableId="641617742">
-    <w:abstractNumId w:val="3"/>
-  </w:num>
-  <w:num w:numId="10" w16cid:durableId="219823750">
-    <w:abstractNumId w:val="9"/>
-  </w:num>
-  <w:num w:numId="11" w16cid:durableId="1034886441">
-    <w:abstractNumId w:val="4"/>
-  </w:num>
-  <w:num w:numId="12" w16cid:durableId="279579432">
-    <w:abstractNumId w:val="6"/>
   </w:num>
 </w:numbering>
 </file>

</xml_diff>